<commit_message>
add cues for refs
</commit_message>
<xml_diff>
--- a/markdown/output/apa7_document.docx
+++ b/markdown/output/apa7_document.docx
@@ -5084,7 +5084,7 @@
         <w:t xml:space="preserve"> </w:t>
       </w:r>
       <w:r>
-        <w:t xml:space="preserve">and removed if the IC was less than 50% likely to be brain activity. We then applied Butterworth low-pass filters with varying cutoff frequencies (8 Hz, 16 Hz, 32 Hz) and a roll-off of 12 dB/octave. Data was segmented into 1200ms long segments starting 200ms before stimulus onset. Segments containing artifacts were automatically detected and removed. As a last step, we conducted a baseline correction using the 200ms prior to stimulus onset.</w:t>
+        <w:t xml:space="preserve">and removed if the IC was less than 50% likely to be brain activity. We then applied Butterworth low-pass filters with varying cut-off frequencies (8 Hz, 16 Hz, 32 Hz) and a roll-off of 12 dB/octave. Data was segmented into 1200ms long segments starting 200ms before stimulus onset. Segments containing artifacts were automatically detected and removed. As a last step, we conducted a baseline correction using the 200ms prior to stimulus onset.</w:t>
       </w:r>
     </w:p>
     <w:bookmarkEnd w:id="51"/>
@@ -5642,7 +5642,7 @@
         </m:r>
       </m:oMath>
       <w:r>
-        <w:t xml:space="preserve">. For the CORR algorithm, out of 9720 ERPs evaluated by the algorithm, we inspected 1045 (10.75 %) of ERPs. Of those ERPs, we rejected 23.35 % and accepted 64.21 % of the results despite their fit. We manually corrected the decisions in 12.44 % of cases. Automatically rejecting fits</w:t>
+        <w:t xml:space="preserve">. For the CORR algorithm, out of 9720 ERPs evaluated by the algorithm, we inspected 1045 (10.75 %). Of those ERPs, we rejected 23.35 % and accepted 64.21 % of the results despite their fit. We manually corrected the decisions in 12.44 % of cases. Automatically rejecting fits</w:t>
       </w:r>
       <w:r>
         <w:t xml:space="preserve"> </w:t>
@@ -5677,7 +5677,7 @@
         <w:t xml:space="preserve"> </w:t>
       </w:r>
       <w:r>
-        <w:t xml:space="preserve">discards 2.09 % of latencies. For the MINSQ algorithm, out of 9720 ERPs evaluated by the algorithm, we inspected 1063 (10.94 %) of ERPs. Of those ERPs, we rejected 28.22 % of ERPs and accepted 62.65 % of the results despite their fit. We manually corrected the decisions in 9.13 % of cases. Automatically rejecting fits</w:t>
+        <w:t xml:space="preserve">discards 2.09 % of latencies. For the MINSQ algorithm, out of 9720 ERPs evaluated by the algorithm, we inspected 1063 (10.94 %). Of those ERPs, we rejected 28.22 % of ERPs and accepted 62.65 % of the results despite their fit. We manually corrected the decisions in 9.13 % of cases. Automatically rejecting fits</w:t>
       </w:r>
       <w:r>
         <w:t xml:space="preserve"> </w:t>
@@ -5946,7 +5946,7 @@
         <w:t xml:space="preserve"> </w:t>
       </w:r>
       <w:r>
-        <w:t xml:space="preserve">.86). Area latency measures presented even better mean split-half correlations</w:t>
+        <w:t xml:space="preserve">.86). Area latency measures presented mean split-half correlations of</w:t>
       </w:r>
       <w:r>
         <w:t xml:space="preserve"> </w:t>
@@ -6610,7 +6610,7 @@
         <w:t xml:space="preserve"> </w:t>
       </w:r>
       <w:r>
-        <w:t xml:space="preserve">.08. The average effect size for values extracted by an expert ERP researcher [Sadus 2023] was</w:t>
+        <w:t xml:space="preserve">.08. The average effect size for values extracted by an expert ERP researcher was</w:t>
       </w:r>
       <w:r>
         <w:t xml:space="preserve"> </w:t>
@@ -6688,702 +6688,7 @@
         <w:t xml:space="preserve"> </w:t>
       </w:r>
       <w:r>
-        <w:t xml:space="preserve">for peak latency measures.</w:t>
-      </w:r>
-      <w:r>
-        <w:t xml:space="preserve"> </w:t>
-      </w:r>
-    </w:p>
-    <w:bookmarkEnd w:id="64"/>
-    <w:bookmarkStart w:id="65" w:name="correlation-with-manual-rater"/>
-    <w:p>
-      <w:pPr>
-        <w:pStyle w:val="berschrift2"/>
-      </w:pPr>
-      <w:r>
-        <w:t xml:space="preserve">Correlation with manual rater</w:t>
-      </w:r>
-    </w:p>
-    <w:p>
-      <w:pPr>
-        <w:pStyle w:val="FirstParagraph"/>
-      </w:pPr>
-      <w:r>
-        <w:t xml:space="preserve">An overview of the correlation with latency values extracted by an expert ERP researcher [Sadus 2023] split by task, measurement window and filter setting can be found in [TABLE]. Across tasks, measurement windows and filter settings the CORR algorithm had mean correlations of</w:t>
-      </w:r>
-      <w:r>
-        <w:t xml:space="preserve"> </w:t>
-      </w:r>
-      <m:oMath>
-        <m:bar>
-          <m:barPr>
-            <m:pos m:val="top"/>
-          </m:barPr>
-          <m:e>
-            <m:r>
-              <m:t>r</m:t>
-            </m:r>
-          </m:e>
-        </m:bar>
-        <m:r>
-          <m:rPr>
-            <m:sty m:val="p"/>
-          </m:rPr>
-          <m:t>=</m:t>
-        </m:r>
-      </m:oMath>
-      <w:r>
-        <w:t xml:space="preserve"> </w:t>
-      </w:r>
-      <w:r>
-        <w:t xml:space="preserve">.89 (</w:t>
-      </w:r>
-      <m:oMath>
-        <m:bar>
-          <m:barPr>
-            <m:pos m:val="top"/>
-          </m:barPr>
-          <m:e>
-            <m:r>
-              <m:t>r</m:t>
-            </m:r>
-          </m:e>
-        </m:bar>
-        <m:r>
-          <m:rPr>
-            <m:sty m:val="p"/>
-          </m:rPr>
-          <m:t>=</m:t>
-        </m:r>
-      </m:oMath>
-      <w:r>
-        <w:t xml:space="preserve"> </w:t>
-      </w:r>
-      <w:r>
-        <w:t xml:space="preserve">.88) with manually extracted latencies, the MINSQ algorithm</w:t>
-      </w:r>
-      <w:r>
-        <w:t xml:space="preserve"> </w:t>
-      </w:r>
-      <m:oMath>
-        <m:bar>
-          <m:barPr>
-            <m:pos m:val="top"/>
-          </m:barPr>
-          <m:e>
-            <m:r>
-              <m:t>r</m:t>
-            </m:r>
-          </m:e>
-        </m:bar>
-        <m:r>
-          <m:rPr>
-            <m:sty m:val="p"/>
-          </m:rPr>
-          <m:t>=</m:t>
-        </m:r>
-      </m:oMath>
-      <w:r>
-        <w:t xml:space="preserve"> </w:t>
-      </w:r>
-      <w:r>
-        <w:t xml:space="preserve">.91 (</w:t>
-      </w:r>
-      <m:oMath>
-        <m:bar>
-          <m:barPr>
-            <m:pos m:val="top"/>
-          </m:barPr>
-          <m:e>
-            <m:r>
-              <m:t>r</m:t>
-            </m:r>
-          </m:e>
-        </m:bar>
-        <m:r>
-          <m:rPr>
-            <m:sty m:val="p"/>
-          </m:rPr>
-          <m:t>=</m:t>
-        </m:r>
-      </m:oMath>
-      <w:r>
-        <w:t xml:space="preserve"> </w:t>
-      </w:r>
-      <w:r>
-        <w:t xml:space="preserve">.91). Area latency measures had a mean correlation of</w:t>
-      </w:r>
-      <w:r>
-        <w:t xml:space="preserve"> </w:t>
-      </w:r>
-      <m:oMath>
-        <m:bar>
-          <m:barPr>
-            <m:pos m:val="top"/>
-          </m:barPr>
-          <m:e>
-            <m:r>
-              <m:t>r</m:t>
-            </m:r>
-          </m:e>
-        </m:bar>
-        <m:r>
-          <m:rPr>
-            <m:sty m:val="p"/>
-          </m:rPr>
-          <m:t>=</m:t>
-        </m:r>
-      </m:oMath>
-      <w:r>
-        <w:t xml:space="preserve"> </w:t>
-      </w:r>
-      <w:r>
-        <w:t xml:space="preserve">.85, peak latency measures</w:t>
-      </w:r>
-      <w:r>
-        <w:t xml:space="preserve"> </w:t>
-      </w:r>
-      <m:oMath>
-        <m:bar>
-          <m:barPr>
-            <m:pos m:val="top"/>
-          </m:barPr>
-          <m:e>
-            <m:r>
-              <m:t>r</m:t>
-            </m:r>
-          </m:e>
-        </m:bar>
-        <m:r>
-          <m:rPr>
-            <m:sty m:val="p"/>
-          </m:rPr>
-          <m:t>=</m:t>
-        </m:r>
-      </m:oMath>
-      <w:r>
-        <w:t xml:space="preserve"> </w:t>
-      </w:r>
-      <w:r>
-        <w:t xml:space="preserve">.82.</w:t>
-      </w:r>
-    </w:p>
-    <w:bookmarkEnd w:id="65"/>
-    <w:bookmarkStart w:id="66" w:name="X18a17000fb3d44b0cf027ccc42c4f82de21997c"/>
-    <w:p>
-      <w:pPr>
-        <w:pStyle w:val="berschrift2"/>
-      </w:pPr>
-      <w:r>
-        <w:t xml:space="preserve">Influence of researcher degrees of freedom</w:t>
-      </w:r>
-    </w:p>
-    <w:p>
-      <w:pPr>
-        <w:pStyle w:val="FirstParagraph"/>
-      </w:pPr>
-      <w:r>
-        <w:t xml:space="preserve">The repeated measures ANOVA with split-half correlation of a particular method as a dependent variable, the between factor filter (8 Hz vs. 16 Hz vs. 32 Hz) and the within factor measurement window (narrow vs. medium vs. wide) showed no effect of filter,</w:t>
-      </w:r>
-      <w:r>
-        <w:t xml:space="preserve"> </w:t>
-      </w:r>
-      <m:oMath>
-        <m:sSup>
-          <m:e>
-            <m:r>
-              <m:t>ω</m:t>
-            </m:r>
-          </m:e>
-          <m:sup>
-            <m:r>
-              <m:t>2</m:t>
-            </m:r>
-          </m:sup>
-        </m:sSup>
-        <m:r>
-          <m:rPr>
-            <m:sty m:val="p"/>
-          </m:rPr>
-          <m:t>=</m:t>
-        </m:r>
-      </m:oMath>
-      <w:r>
-        <w:t xml:space="preserve"> </w:t>
-      </w:r>
-      <w:r>
-        <w:t xml:space="preserve">.00, for the CORR algorithm, no effect,</w:t>
-      </w:r>
-      <w:r>
-        <w:t xml:space="preserve"> </w:t>
-      </w:r>
-      <m:oMath>
-        <m:sSup>
-          <m:e>
-            <m:r>
-              <m:t>ω</m:t>
-            </m:r>
-          </m:e>
-          <m:sup>
-            <m:r>
-              <m:t>2</m:t>
-            </m:r>
-          </m:sup>
-        </m:sSup>
-        <m:r>
-          <m:rPr>
-            <m:sty m:val="p"/>
-          </m:rPr>
-          <m:t>=</m:t>
-        </m:r>
-      </m:oMath>
-      <w:r>
-        <w:t xml:space="preserve"> </w:t>
-      </w:r>
-      <w:r>
-        <w:t xml:space="preserve">.00, for the MINSQ algorithm no effect,</w:t>
-      </w:r>
-      <w:r>
-        <w:t xml:space="preserve"> </w:t>
-      </w:r>
-      <m:oMath>
-        <m:sSup>
-          <m:e>
-            <m:r>
-              <m:t>ω</m:t>
-            </m:r>
-          </m:e>
-          <m:sup>
-            <m:r>
-              <m:t>2</m:t>
-            </m:r>
-          </m:sup>
-        </m:sSup>
-        <m:r>
-          <m:rPr>
-            <m:sty m:val="p"/>
-          </m:rPr>
-          <m:t>=</m:t>
-        </m:r>
-      </m:oMath>
-      <w:r>
-        <w:t xml:space="preserve"> </w:t>
-      </w:r>
-      <w:r>
-        <w:t xml:space="preserve">.00, for area latency measures and an effect of</w:t>
-      </w:r>
-      <w:r>
-        <w:t xml:space="preserve"> </w:t>
-      </w:r>
-      <m:oMath>
-        <m:sSup>
-          <m:e>
-            <m:r>
-              <m:t>ω</m:t>
-            </m:r>
-          </m:e>
-          <m:sup>
-            <m:r>
-              <m:t>2</m:t>
-            </m:r>
-          </m:sup>
-        </m:sSup>
-        <m:r>
-          <m:rPr>
-            <m:sty m:val="p"/>
-          </m:rPr>
-          <m:t>=</m:t>
-        </m:r>
-      </m:oMath>
-      <w:r>
-        <w:t xml:space="preserve"> </w:t>
-      </w:r>
-      <w:r>
-        <w:t xml:space="preserve">.00 for area latency measures. The measurement windows had an effect of</w:t>
-      </w:r>
-      <w:r>
-        <w:t xml:space="preserve"> </w:t>
-      </w:r>
-      <m:oMath>
-        <m:sSup>
-          <m:e>
-            <m:r>
-              <m:t>ω</m:t>
-            </m:r>
-          </m:e>
-          <m:sup>
-            <m:r>
-              <m:t>2</m:t>
-            </m:r>
-          </m:sup>
-        </m:sSup>
-        <m:r>
-          <m:rPr>
-            <m:sty m:val="p"/>
-          </m:rPr>
-          <m:t>=</m:t>
-        </m:r>
-      </m:oMath>
-      <w:r>
-        <w:t xml:space="preserve"> </w:t>
-      </w:r>
-      <w:r>
-        <w:t xml:space="preserve">.17 for the CORR algorithm,</w:t>
-      </w:r>
-      <w:r>
-        <w:t xml:space="preserve"> </w:t>
-      </w:r>
-      <m:oMath>
-        <m:sSup>
-          <m:e>
-            <m:r>
-              <m:t>ω</m:t>
-            </m:r>
-          </m:e>
-          <m:sup>
-            <m:r>
-              <m:t>2</m:t>
-            </m:r>
-          </m:sup>
-        </m:sSup>
-        <m:r>
-          <m:rPr>
-            <m:sty m:val="p"/>
-          </m:rPr>
-          <m:t>=</m:t>
-        </m:r>
-      </m:oMath>
-      <w:r>
-        <w:t xml:space="preserve"> </w:t>
-      </w:r>
-      <w:r>
-        <w:t xml:space="preserve">.00 for the MINSQ algorithm,</w:t>
-      </w:r>
-      <w:r>
-        <w:t xml:space="preserve"> </w:t>
-      </w:r>
-      <m:oMath>
-        <m:sSup>
-          <m:e>
-            <m:r>
-              <m:t>ω</m:t>
-            </m:r>
-          </m:e>
-          <m:sup>
-            <m:r>
-              <m:t>2</m:t>
-            </m:r>
-          </m:sup>
-        </m:sSup>
-        <m:r>
-          <m:rPr>
-            <m:sty m:val="p"/>
-          </m:rPr>
-          <m:t>=</m:t>
-        </m:r>
-      </m:oMath>
-      <w:r>
-        <w:t xml:space="preserve"> </w:t>
-      </w:r>
-      <w:r>
-        <w:t xml:space="preserve">.31 for area latency measures and</w:t>
-      </w:r>
-      <w:r>
-        <w:t xml:space="preserve"> </w:t>
-      </w:r>
-      <m:oMath>
-        <m:sSup>
-          <m:e>
-            <m:r>
-              <m:t>ω</m:t>
-            </m:r>
-          </m:e>
-          <m:sup>
-            <m:r>
-              <m:t>2</m:t>
-            </m:r>
-          </m:sup>
-        </m:sSup>
-        <m:r>
-          <m:rPr>
-            <m:sty m:val="p"/>
-          </m:rPr>
-          <m:t>=</m:t>
-        </m:r>
-      </m:oMath>
-      <w:r>
-        <w:t xml:space="preserve"> </w:t>
-      </w:r>
-      <w:r>
-        <w:t xml:space="preserve">.66 for peak latency measures. Consult [TABLE] for a full overview.</w:t>
-      </w:r>
-    </w:p>
-    <w:p>
-      <w:pPr>
-        <w:pStyle w:val="Textkrper"/>
-      </w:pPr>
-      <w:r>
-        <w:t xml:space="preserve">When the correlation with manually extracted latencies was used as a dependent variable, the effect of filter settings for the CORR algorithm were</w:t>
-      </w:r>
-      <w:r>
-        <w:t xml:space="preserve"> </w:t>
-      </w:r>
-      <m:oMath>
-        <m:sSup>
-          <m:e>
-            <m:r>
-              <m:t>ω</m:t>
-            </m:r>
-          </m:e>
-          <m:sup>
-            <m:r>
-              <m:t>2</m:t>
-            </m:r>
-          </m:sup>
-        </m:sSup>
-        <m:r>
-          <m:rPr>
-            <m:sty m:val="p"/>
-          </m:rPr>
-          <m:t>=</m:t>
-        </m:r>
-      </m:oMath>
-      <w:r>
-        <w:t xml:space="preserve"> </w:t>
-      </w:r>
-      <w:r>
-        <w:t xml:space="preserve">.00, for the MINSQ algorithm</w:t>
-      </w:r>
-      <w:r>
-        <w:t xml:space="preserve"> </w:t>
-      </w:r>
-      <m:oMath>
-        <m:sSup>
-          <m:e>
-            <m:r>
-              <m:t>ω</m:t>
-            </m:r>
-          </m:e>
-          <m:sup>
-            <m:r>
-              <m:t>2</m:t>
-            </m:r>
-          </m:sup>
-        </m:sSup>
-        <m:r>
-          <m:rPr>
-            <m:sty m:val="p"/>
-          </m:rPr>
-          <m:t>=</m:t>
-        </m:r>
-      </m:oMath>
-      <w:r>
-        <w:t xml:space="preserve"> </w:t>
-      </w:r>
-      <w:r>
-        <w:t xml:space="preserve">.00,</w:t>
-      </w:r>
-      <w:r>
-        <w:t xml:space="preserve"> </w:t>
-      </w:r>
-      <m:oMath>
-        <m:sSup>
-          <m:e>
-            <m:r>
-              <m:t>ω</m:t>
-            </m:r>
-          </m:e>
-          <m:sup>
-            <m:r>
-              <m:t>2</m:t>
-            </m:r>
-          </m:sup>
-        </m:sSup>
-        <m:r>
-          <m:rPr>
-            <m:sty m:val="p"/>
-          </m:rPr>
-          <m:t>=</m:t>
-        </m:r>
-      </m:oMath>
-      <w:r>
-        <w:t xml:space="preserve"> </w:t>
-      </w:r>
-      <w:r>
-        <w:t xml:space="preserve">.00 for area latency measures and</w:t>
-      </w:r>
-      <w:r>
-        <w:t xml:space="preserve"> </w:t>
-      </w:r>
-      <m:oMath>
-        <m:sSup>
-          <m:e>
-            <m:r>
-              <m:t>ω</m:t>
-            </m:r>
-          </m:e>
-          <m:sup>
-            <m:r>
-              <m:t>2</m:t>
-            </m:r>
-          </m:sup>
-        </m:sSup>
-        <m:r>
-          <m:rPr>
-            <m:sty m:val="p"/>
-          </m:rPr>
-          <m:t>=</m:t>
-        </m:r>
-      </m:oMath>
-      <w:r>
-        <w:t xml:space="preserve"> </w:t>
-      </w:r>
-      <w:r>
-        <w:t xml:space="preserve">.00 for peak latency measures. The measurement windows had an effect of</w:t>
-      </w:r>
-      <w:r>
-        <w:t xml:space="preserve"> </w:t>
-      </w:r>
-      <m:oMath>
-        <m:sSup>
-          <m:e>
-            <m:r>
-              <m:t>ω</m:t>
-            </m:r>
-          </m:e>
-          <m:sup>
-            <m:r>
-              <m:t>2</m:t>
-            </m:r>
-          </m:sup>
-        </m:sSup>
-        <m:r>
-          <m:rPr>
-            <m:sty m:val="p"/>
-          </m:rPr>
-          <m:t>=</m:t>
-        </m:r>
-      </m:oMath>
-      <w:r>
-        <w:t xml:space="preserve"> </w:t>
-      </w:r>
-      <w:r>
-        <w:t xml:space="preserve">.30 for the CORR algorithm,</w:t>
-      </w:r>
-      <w:r>
-        <w:t xml:space="preserve"> </w:t>
-      </w:r>
-      <m:oMath>
-        <m:sSup>
-          <m:e>
-            <m:r>
-              <m:t>ω</m:t>
-            </m:r>
-          </m:e>
-          <m:sup>
-            <m:r>
-              <m:t>2</m:t>
-            </m:r>
-          </m:sup>
-        </m:sSup>
-        <m:r>
-          <m:rPr>
-            <m:sty m:val="p"/>
-          </m:rPr>
-          <m:t>=</m:t>
-        </m:r>
-      </m:oMath>
-      <w:r>
-        <w:t xml:space="preserve"> </w:t>
-      </w:r>
-      <w:r>
-        <w:t xml:space="preserve">.27 for the MINSQ algorithm,</w:t>
-      </w:r>
-      <w:r>
-        <w:t xml:space="preserve"> </w:t>
-      </w:r>
-      <m:oMath>
-        <m:sSup>
-          <m:e>
-            <m:r>
-              <m:t>ω</m:t>
-            </m:r>
-          </m:e>
-          <m:sup>
-            <m:r>
-              <m:t>2</m:t>
-            </m:r>
-          </m:sup>
-        </m:sSup>
-        <m:r>
-          <m:rPr>
-            <m:sty m:val="p"/>
-          </m:rPr>
-          <m:t>=</m:t>
-        </m:r>
-      </m:oMath>
-      <w:r>
-        <w:t xml:space="preserve"> </w:t>
-      </w:r>
-      <w:r>
-        <w:t xml:space="preserve">.70 for area latency measures and</w:t>
-      </w:r>
-      <w:r>
-        <w:t xml:space="preserve"> </w:t>
-      </w:r>
-      <m:oMath>
-        <m:sSup>
-          <m:e>
-            <m:r>
-              <m:t>ω</m:t>
-            </m:r>
-          </m:e>
-          <m:sup>
-            <m:r>
-              <m:t>2</m:t>
-            </m:r>
-          </m:sup>
-        </m:sSup>
-        <m:r>
-          <m:rPr>
-            <m:sty m:val="p"/>
-          </m:rPr>
-          <m:t>=</m:t>
-        </m:r>
-      </m:oMath>
-      <w:r>
-        <w:t xml:space="preserve"> </w:t>
-      </w:r>
-      <w:r>
-        <w:t xml:space="preserve">.70 for peak latency measures. Consult [TABLE] for a full overview.</w:t>
-      </w:r>
-    </w:p>
-    <w:bookmarkEnd w:id="66"/>
-    <w:bookmarkEnd w:id="67"/>
-    <w:bookmarkStart w:id="81" w:name="discussion"/>
-    <w:p>
-      <w:pPr>
-        <w:pStyle w:val="berschrift1"/>
-      </w:pPr>
-      <w:r>
-        <w:t xml:space="preserve">Discussion</w:t>
-      </w:r>
-    </w:p>
-    <w:bookmarkStart w:id="74" w:name="what-we-found"/>
-    <w:p>
-      <w:pPr>
-        <w:pStyle w:val="berschrift2"/>
-      </w:pPr>
-      <w:r>
-        <w:t xml:space="preserve">What we found</w:t>
-      </w:r>
-    </w:p>
-    <w:p>
-      <w:pPr>
-        <w:pStyle w:val="FirstParagraph"/>
-      </w:pPr>
-      <w:r>
-        <w:t xml:space="preserve">Our newly proposed pattern matching algorithms displayed consistently good psychometric properties and showed an improved ability to replicate human extraction behavior over previously established approaches like peak latency or area latency algorithms. Manual extraction has so far proven superior to algorithmic approaches</w:t>
+        <w:t xml:space="preserve">for peak latency measures</w:t>
       </w:r>
       <w:r>
         <w:t xml:space="preserve"> </w:t>
@@ -7403,10 +6708,752 @@
         <w:t xml:space="preserve">)</w:t>
       </w:r>
       <w:r>
-        <w:t xml:space="preserve"> </w:t>
-      </w:r>
-      <w:r>
-        <w:t xml:space="preserve">but presents a time- and resource-intensive process. MINSQ-based algorithms were able to replicate this benchmark almost perfectly while presenting a more objective and efficient approach to latency extraction. The algorithm based on minimizing the weighted squared distance between transformed template and signal (MINSQ) correlated to [RESULT] with manually extracted ERP latencies across tasks and preprocessing steps. Our algorithms were also more robust to the impact of different low-pass filters and measurement windows. Application of our algorithm would increase both replicability and scalability as well as significantly reduce the time and resources researchers need to spend on latency extraction.</w:t>
+        <w:t xml:space="preserve">.</w:t>
+      </w:r>
+      <w:r>
+        <w:t xml:space="preserve"> </w:t>
+      </w:r>
+    </w:p>
+    <w:bookmarkEnd w:id="64"/>
+    <w:bookmarkStart w:id="65" w:name="correlation-with-manual-rater"/>
+    <w:p>
+      <w:pPr>
+        <w:pStyle w:val="berschrift2"/>
+      </w:pPr>
+      <w:r>
+        <w:t xml:space="preserve">Correlation with manual rater</w:t>
+      </w:r>
+    </w:p>
+    <w:p>
+      <w:pPr>
+        <w:pStyle w:val="FirstParagraph"/>
+      </w:pPr>
+      <w:r>
+        <w:t xml:space="preserve">An overview of the correlation with latency values extracted by an expert ERP researcher [Sadus 2023] split by task, measurement window and filter setting can be found in [TABLE]. Across tasks, measurement windows and filter settings the CORR algorithm had mean correlations of</w:t>
+      </w:r>
+      <w:r>
+        <w:t xml:space="preserve"> </w:t>
+      </w:r>
+      <m:oMath>
+        <m:bar>
+          <m:barPr>
+            <m:pos m:val="top"/>
+          </m:barPr>
+          <m:e>
+            <m:r>
+              <m:t>r</m:t>
+            </m:r>
+          </m:e>
+        </m:bar>
+        <m:r>
+          <m:rPr>
+            <m:sty m:val="p"/>
+          </m:rPr>
+          <m:t>=</m:t>
+        </m:r>
+      </m:oMath>
+      <w:r>
+        <w:t xml:space="preserve"> </w:t>
+      </w:r>
+      <w:r>
+        <w:t xml:space="preserve">.89 (</w:t>
+      </w:r>
+      <m:oMath>
+        <m:bar>
+          <m:barPr>
+            <m:pos m:val="top"/>
+          </m:barPr>
+          <m:e>
+            <m:r>
+              <m:t>r</m:t>
+            </m:r>
+          </m:e>
+        </m:bar>
+        <m:r>
+          <m:rPr>
+            <m:sty m:val="p"/>
+          </m:rPr>
+          <m:t>=</m:t>
+        </m:r>
+      </m:oMath>
+      <w:r>
+        <w:t xml:space="preserve"> </w:t>
+      </w:r>
+      <w:r>
+        <w:t xml:space="preserve">.88) with manually extracted latencies, the MINSQ algorithm</w:t>
+      </w:r>
+      <w:r>
+        <w:t xml:space="preserve"> </w:t>
+      </w:r>
+      <m:oMath>
+        <m:bar>
+          <m:barPr>
+            <m:pos m:val="top"/>
+          </m:barPr>
+          <m:e>
+            <m:r>
+              <m:t>r</m:t>
+            </m:r>
+          </m:e>
+        </m:bar>
+        <m:r>
+          <m:rPr>
+            <m:sty m:val="p"/>
+          </m:rPr>
+          <m:t>=</m:t>
+        </m:r>
+      </m:oMath>
+      <w:r>
+        <w:t xml:space="preserve"> </w:t>
+      </w:r>
+      <w:r>
+        <w:t xml:space="preserve">.91 (</w:t>
+      </w:r>
+      <m:oMath>
+        <m:bar>
+          <m:barPr>
+            <m:pos m:val="top"/>
+          </m:barPr>
+          <m:e>
+            <m:r>
+              <m:t>r</m:t>
+            </m:r>
+          </m:e>
+        </m:bar>
+        <m:r>
+          <m:rPr>
+            <m:sty m:val="p"/>
+          </m:rPr>
+          <m:t>=</m:t>
+        </m:r>
+      </m:oMath>
+      <w:r>
+        <w:t xml:space="preserve"> </w:t>
+      </w:r>
+      <w:r>
+        <w:t xml:space="preserve">.91). Area latency measures had a mean correlation of</w:t>
+      </w:r>
+      <w:r>
+        <w:t xml:space="preserve"> </w:t>
+      </w:r>
+      <m:oMath>
+        <m:bar>
+          <m:barPr>
+            <m:pos m:val="top"/>
+          </m:barPr>
+          <m:e>
+            <m:r>
+              <m:t>r</m:t>
+            </m:r>
+          </m:e>
+        </m:bar>
+        <m:r>
+          <m:rPr>
+            <m:sty m:val="p"/>
+          </m:rPr>
+          <m:t>=</m:t>
+        </m:r>
+      </m:oMath>
+      <w:r>
+        <w:t xml:space="preserve"> </w:t>
+      </w:r>
+      <w:r>
+        <w:t xml:space="preserve">.85, peak latency measures</w:t>
+      </w:r>
+      <w:r>
+        <w:t xml:space="preserve"> </w:t>
+      </w:r>
+      <m:oMath>
+        <m:bar>
+          <m:barPr>
+            <m:pos m:val="top"/>
+          </m:barPr>
+          <m:e>
+            <m:r>
+              <m:t>r</m:t>
+            </m:r>
+          </m:e>
+        </m:bar>
+        <m:r>
+          <m:rPr>
+            <m:sty m:val="p"/>
+          </m:rPr>
+          <m:t>=</m:t>
+        </m:r>
+      </m:oMath>
+      <w:r>
+        <w:t xml:space="preserve"> </w:t>
+      </w:r>
+      <w:r>
+        <w:t xml:space="preserve">.82.</w:t>
+      </w:r>
+    </w:p>
+    <w:bookmarkEnd w:id="65"/>
+    <w:bookmarkStart w:id="66" w:name="X18a17000fb3d44b0cf027ccc42c4f82de21997c"/>
+    <w:p>
+      <w:pPr>
+        <w:pStyle w:val="berschrift2"/>
+      </w:pPr>
+      <w:r>
+        <w:t xml:space="preserve">Influence of researcher degrees of freedom</w:t>
+      </w:r>
+    </w:p>
+    <w:p>
+      <w:pPr>
+        <w:pStyle w:val="FirstParagraph"/>
+      </w:pPr>
+      <w:r>
+        <w:t xml:space="preserve">The repeated measures ANOVA with split-half correlation of a particular method as a dependent variable, the between factor filter (8 Hz vs. 16 Hz vs. 32 Hz) and the within factor measurement window (narrow vs. medium vs. wide) showed no effect of filter,</w:t>
+      </w:r>
+      <w:r>
+        <w:t xml:space="preserve"> </w:t>
+      </w:r>
+      <m:oMath>
+        <m:sSup>
+          <m:e>
+            <m:r>
+              <m:t>ω</m:t>
+            </m:r>
+          </m:e>
+          <m:sup>
+            <m:r>
+              <m:t>2</m:t>
+            </m:r>
+          </m:sup>
+        </m:sSup>
+        <m:r>
+          <m:rPr>
+            <m:sty m:val="p"/>
+          </m:rPr>
+          <m:t>=</m:t>
+        </m:r>
+      </m:oMath>
+      <w:r>
+        <w:t xml:space="preserve"> </w:t>
+      </w:r>
+      <w:r>
+        <w:t xml:space="preserve">.00, for the CORR algorithm, no effect,</w:t>
+      </w:r>
+      <w:r>
+        <w:t xml:space="preserve"> </w:t>
+      </w:r>
+      <m:oMath>
+        <m:sSup>
+          <m:e>
+            <m:r>
+              <m:t>ω</m:t>
+            </m:r>
+          </m:e>
+          <m:sup>
+            <m:r>
+              <m:t>2</m:t>
+            </m:r>
+          </m:sup>
+        </m:sSup>
+        <m:r>
+          <m:rPr>
+            <m:sty m:val="p"/>
+          </m:rPr>
+          <m:t>=</m:t>
+        </m:r>
+      </m:oMath>
+      <w:r>
+        <w:t xml:space="preserve"> </w:t>
+      </w:r>
+      <w:r>
+        <w:t xml:space="preserve">.00, for the MINSQ algorithm no effect,</w:t>
+      </w:r>
+      <w:r>
+        <w:t xml:space="preserve"> </w:t>
+      </w:r>
+      <m:oMath>
+        <m:sSup>
+          <m:e>
+            <m:r>
+              <m:t>ω</m:t>
+            </m:r>
+          </m:e>
+          <m:sup>
+            <m:r>
+              <m:t>2</m:t>
+            </m:r>
+          </m:sup>
+        </m:sSup>
+        <m:r>
+          <m:rPr>
+            <m:sty m:val="p"/>
+          </m:rPr>
+          <m:t>=</m:t>
+        </m:r>
+      </m:oMath>
+      <w:r>
+        <w:t xml:space="preserve"> </w:t>
+      </w:r>
+      <w:r>
+        <w:t xml:space="preserve">.00, for area latency measures and no effect,</w:t>
+      </w:r>
+      <w:r>
+        <w:t xml:space="preserve"> </w:t>
+      </w:r>
+      <m:oMath>
+        <m:sSup>
+          <m:e>
+            <m:r>
+              <m:t>ω</m:t>
+            </m:r>
+          </m:e>
+          <m:sup>
+            <m:r>
+              <m:t>2</m:t>
+            </m:r>
+          </m:sup>
+        </m:sSup>
+        <m:r>
+          <m:rPr>
+            <m:sty m:val="p"/>
+          </m:rPr>
+          <m:t>=</m:t>
+        </m:r>
+      </m:oMath>
+      <w:r>
+        <w:t xml:space="preserve"> </w:t>
+      </w:r>
+      <w:r>
+        <w:t xml:space="preserve">.00, for peak latency measures. The measurement windows had an effect of</w:t>
+      </w:r>
+      <w:r>
+        <w:t xml:space="preserve"> </w:t>
+      </w:r>
+      <m:oMath>
+        <m:sSup>
+          <m:e>
+            <m:r>
+              <m:t>ω</m:t>
+            </m:r>
+          </m:e>
+          <m:sup>
+            <m:r>
+              <m:t>2</m:t>
+            </m:r>
+          </m:sup>
+        </m:sSup>
+        <m:r>
+          <m:rPr>
+            <m:sty m:val="p"/>
+          </m:rPr>
+          <m:t>=</m:t>
+        </m:r>
+      </m:oMath>
+      <w:r>
+        <w:t xml:space="preserve"> </w:t>
+      </w:r>
+      <w:r>
+        <w:t xml:space="preserve">.17 for the CORR algorithm,</w:t>
+      </w:r>
+      <w:r>
+        <w:t xml:space="preserve"> </w:t>
+      </w:r>
+      <m:oMath>
+        <m:sSup>
+          <m:e>
+            <m:r>
+              <m:t>ω</m:t>
+            </m:r>
+          </m:e>
+          <m:sup>
+            <m:r>
+              <m:t>2</m:t>
+            </m:r>
+          </m:sup>
+        </m:sSup>
+        <m:r>
+          <m:rPr>
+            <m:sty m:val="p"/>
+          </m:rPr>
+          <m:t>=</m:t>
+        </m:r>
+      </m:oMath>
+      <w:r>
+        <w:t xml:space="preserve"> </w:t>
+      </w:r>
+      <w:r>
+        <w:t xml:space="preserve">.00 for the MINSQ algorithm,</w:t>
+      </w:r>
+      <w:r>
+        <w:t xml:space="preserve"> </w:t>
+      </w:r>
+      <m:oMath>
+        <m:sSup>
+          <m:e>
+            <m:r>
+              <m:t>ω</m:t>
+            </m:r>
+          </m:e>
+          <m:sup>
+            <m:r>
+              <m:t>2</m:t>
+            </m:r>
+          </m:sup>
+        </m:sSup>
+        <m:r>
+          <m:rPr>
+            <m:sty m:val="p"/>
+          </m:rPr>
+          <m:t>=</m:t>
+        </m:r>
+      </m:oMath>
+      <w:r>
+        <w:t xml:space="preserve"> </w:t>
+      </w:r>
+      <w:r>
+        <w:t xml:space="preserve">.31 for area latency measures and</w:t>
+      </w:r>
+      <w:r>
+        <w:t xml:space="preserve"> </w:t>
+      </w:r>
+      <m:oMath>
+        <m:sSup>
+          <m:e>
+            <m:r>
+              <m:t>ω</m:t>
+            </m:r>
+          </m:e>
+          <m:sup>
+            <m:r>
+              <m:t>2</m:t>
+            </m:r>
+          </m:sup>
+        </m:sSup>
+        <m:r>
+          <m:rPr>
+            <m:sty m:val="p"/>
+          </m:rPr>
+          <m:t>=</m:t>
+        </m:r>
+      </m:oMath>
+      <w:r>
+        <w:t xml:space="preserve"> </w:t>
+      </w:r>
+      <w:r>
+        <w:t xml:space="preserve">.66 for peak latency measures. Consult [TABLE] for a full overview.</w:t>
+      </w:r>
+    </w:p>
+    <w:p>
+      <w:pPr>
+        <w:pStyle w:val="Textkrper"/>
+      </w:pPr>
+      <w:r>
+        <w:t xml:space="preserve">When the correlation with manually extracted latencies was used as a dependent variable, the effect of filter settings for the CORR algorithm were</w:t>
+      </w:r>
+      <w:r>
+        <w:t xml:space="preserve"> </w:t>
+      </w:r>
+      <m:oMath>
+        <m:sSup>
+          <m:e>
+            <m:r>
+              <m:t>ω</m:t>
+            </m:r>
+          </m:e>
+          <m:sup>
+            <m:r>
+              <m:t>2</m:t>
+            </m:r>
+          </m:sup>
+        </m:sSup>
+        <m:r>
+          <m:rPr>
+            <m:sty m:val="p"/>
+          </m:rPr>
+          <m:t>=</m:t>
+        </m:r>
+      </m:oMath>
+      <w:r>
+        <w:t xml:space="preserve"> </w:t>
+      </w:r>
+      <w:r>
+        <w:t xml:space="preserve">.00, for the MINSQ algorithm</w:t>
+      </w:r>
+      <w:r>
+        <w:t xml:space="preserve"> </w:t>
+      </w:r>
+      <m:oMath>
+        <m:sSup>
+          <m:e>
+            <m:r>
+              <m:t>ω</m:t>
+            </m:r>
+          </m:e>
+          <m:sup>
+            <m:r>
+              <m:t>2</m:t>
+            </m:r>
+          </m:sup>
+        </m:sSup>
+        <m:r>
+          <m:rPr>
+            <m:sty m:val="p"/>
+          </m:rPr>
+          <m:t>=</m:t>
+        </m:r>
+      </m:oMath>
+      <w:r>
+        <w:t xml:space="preserve"> </w:t>
+      </w:r>
+      <w:r>
+        <w:t xml:space="preserve">.00,</w:t>
+      </w:r>
+      <w:r>
+        <w:t xml:space="preserve"> </w:t>
+      </w:r>
+      <m:oMath>
+        <m:sSup>
+          <m:e>
+            <m:r>
+              <m:t>ω</m:t>
+            </m:r>
+          </m:e>
+          <m:sup>
+            <m:r>
+              <m:t>2</m:t>
+            </m:r>
+          </m:sup>
+        </m:sSup>
+        <m:r>
+          <m:rPr>
+            <m:sty m:val="p"/>
+          </m:rPr>
+          <m:t>=</m:t>
+        </m:r>
+      </m:oMath>
+      <w:r>
+        <w:t xml:space="preserve"> </w:t>
+      </w:r>
+      <w:r>
+        <w:t xml:space="preserve">.00 for area latency measures and</w:t>
+      </w:r>
+      <w:r>
+        <w:t xml:space="preserve"> </w:t>
+      </w:r>
+      <m:oMath>
+        <m:sSup>
+          <m:e>
+            <m:r>
+              <m:t>ω</m:t>
+            </m:r>
+          </m:e>
+          <m:sup>
+            <m:r>
+              <m:t>2</m:t>
+            </m:r>
+          </m:sup>
+        </m:sSup>
+        <m:r>
+          <m:rPr>
+            <m:sty m:val="p"/>
+          </m:rPr>
+          <m:t>=</m:t>
+        </m:r>
+      </m:oMath>
+      <w:r>
+        <w:t xml:space="preserve"> </w:t>
+      </w:r>
+      <w:r>
+        <w:t xml:space="preserve">.00 for peak latency measures. The measurement windows had an effect of</w:t>
+      </w:r>
+      <w:r>
+        <w:t xml:space="preserve"> </w:t>
+      </w:r>
+      <m:oMath>
+        <m:sSup>
+          <m:e>
+            <m:r>
+              <m:t>ω</m:t>
+            </m:r>
+          </m:e>
+          <m:sup>
+            <m:r>
+              <m:t>2</m:t>
+            </m:r>
+          </m:sup>
+        </m:sSup>
+        <m:r>
+          <m:rPr>
+            <m:sty m:val="p"/>
+          </m:rPr>
+          <m:t>=</m:t>
+        </m:r>
+      </m:oMath>
+      <w:r>
+        <w:t xml:space="preserve"> </w:t>
+      </w:r>
+      <w:r>
+        <w:t xml:space="preserve">.30 for the CORR algorithm,</w:t>
+      </w:r>
+      <w:r>
+        <w:t xml:space="preserve"> </w:t>
+      </w:r>
+      <m:oMath>
+        <m:sSup>
+          <m:e>
+            <m:r>
+              <m:t>ω</m:t>
+            </m:r>
+          </m:e>
+          <m:sup>
+            <m:r>
+              <m:t>2</m:t>
+            </m:r>
+          </m:sup>
+        </m:sSup>
+        <m:r>
+          <m:rPr>
+            <m:sty m:val="p"/>
+          </m:rPr>
+          <m:t>=</m:t>
+        </m:r>
+      </m:oMath>
+      <w:r>
+        <w:t xml:space="preserve"> </w:t>
+      </w:r>
+      <w:r>
+        <w:t xml:space="preserve">.27 for the MINSQ algorithm,</w:t>
+      </w:r>
+      <w:r>
+        <w:t xml:space="preserve"> </w:t>
+      </w:r>
+      <m:oMath>
+        <m:sSup>
+          <m:e>
+            <m:r>
+              <m:t>ω</m:t>
+            </m:r>
+          </m:e>
+          <m:sup>
+            <m:r>
+              <m:t>2</m:t>
+            </m:r>
+          </m:sup>
+        </m:sSup>
+        <m:r>
+          <m:rPr>
+            <m:sty m:val="p"/>
+          </m:rPr>
+          <m:t>=</m:t>
+        </m:r>
+      </m:oMath>
+      <w:r>
+        <w:t xml:space="preserve"> </w:t>
+      </w:r>
+      <w:r>
+        <w:t xml:space="preserve">.70 for area latency measures and</w:t>
+      </w:r>
+      <w:r>
+        <w:t xml:space="preserve"> </w:t>
+      </w:r>
+      <m:oMath>
+        <m:sSup>
+          <m:e>
+            <m:r>
+              <m:t>ω</m:t>
+            </m:r>
+          </m:e>
+          <m:sup>
+            <m:r>
+              <m:t>2</m:t>
+            </m:r>
+          </m:sup>
+        </m:sSup>
+        <m:r>
+          <m:rPr>
+            <m:sty m:val="p"/>
+          </m:rPr>
+          <m:t>=</m:t>
+        </m:r>
+      </m:oMath>
+      <w:r>
+        <w:t xml:space="preserve"> </w:t>
+      </w:r>
+      <w:r>
+        <w:t xml:space="preserve">.70 for peak latency measures. Consult [TABLE] for a full overview.</w:t>
+      </w:r>
+    </w:p>
+    <w:bookmarkEnd w:id="66"/>
+    <w:bookmarkEnd w:id="67"/>
+    <w:bookmarkStart w:id="82" w:name="discussion"/>
+    <w:p>
+      <w:pPr>
+        <w:pStyle w:val="berschrift1"/>
+      </w:pPr>
+      <w:r>
+        <w:t xml:space="preserve">Discussion</w:t>
+      </w:r>
+    </w:p>
+    <w:bookmarkStart w:id="74" w:name="what-we-found"/>
+    <w:p>
+      <w:pPr>
+        <w:pStyle w:val="berschrift2"/>
+      </w:pPr>
+      <w:r>
+        <w:t xml:space="preserve">What we found</w:t>
+      </w:r>
+    </w:p>
+    <w:p>
+      <w:pPr>
+        <w:pStyle w:val="FirstParagraph"/>
+      </w:pPr>
+      <w:r>
+        <w:t xml:space="preserve">Our newly proposed pattern matching algorithms displayed consistently good psychometric properties and showed an improved ability to replicate human extraction behavior over previously established approaches like peak latency or area latency algorithms. Manual extraction has so far proven superior to algorithmic approaches</w:t>
+      </w:r>
+      <w:r>
+        <w:t xml:space="preserve"> </w:t>
+      </w:r>
+      <w:r>
+        <w:t xml:space="preserve">(</w:t>
+      </w:r>
+      <w:hyperlink w:anchor="ref-sadus2023multiverse">
+        <w:r>
+          <w:rPr>
+            <w:rStyle w:val="Hyperlink"/>
+          </w:rPr>
+          <w:t xml:space="preserve">Sadus et al., 2023</w:t>
+        </w:r>
+      </w:hyperlink>
+      <w:r>
+        <w:t xml:space="preserve">)</w:t>
+      </w:r>
+      <w:r>
+        <w:t xml:space="preserve"> </w:t>
+      </w:r>
+      <w:r>
+        <w:t xml:space="preserve">but presents a time- and resource-intensive process. Our algorithm based on minimizing the weighted squared distance between transformed template and signal (MINSQ) correlated to</w:t>
+      </w:r>
+      <w:r>
+        <w:t xml:space="preserve"> </w:t>
+      </w:r>
+      <m:oMath>
+        <m:bar>
+          <m:barPr>
+            <m:pos m:val="top"/>
+          </m:barPr>
+          <m:e>
+            <m:r>
+              <m:t>r</m:t>
+            </m:r>
+          </m:e>
+        </m:bar>
+        <m:r>
+          <m:rPr>
+            <m:sty m:val="p"/>
+          </m:rPr>
+          <m:t>=</m:t>
+        </m:r>
+      </m:oMath>
+      <w:r>
+        <w:t xml:space="preserve"> </w:t>
+      </w:r>
+      <w:r>
+        <w:t xml:space="preserve">.91 with manually extracted ERP latencies across tasks and preprocessing steps. This indicates that our algorithm was able to replicate manual extraction almost perfectly while presenting a more objective and efficient approach to latency extraction. Our algorithms were also more robust to the impact of different low-pass filters and measurement windows than previous algorithms. Application of our algorithm would increase both replicability and scalability as well as significantly reduce the time and resources researchers need to spend on latency extraction.</w:t>
       </w:r>
     </w:p>
     <w:bookmarkStart w:id="68" w:name="reliability-2"/>
@@ -7423,7 +7470,7 @@
         <w:pStyle w:val="FirstParagraph"/>
       </w:pPr>
       <w:r>
-        <w:t xml:space="preserve">A key comparison to evaluate the effectiveness of our algorithm was to test if it is better than already established, simpler algorithms. In our data, especially area latency measures showed to have consistently acceptable reliability and validity while peak area measures almost always proved worse than area latency measures.</w:t>
+        <w:t xml:space="preserve">A key comparison to evaluate the effectiveness of our algorithm was to test if it is better than already established, simpler algorithms.</w:t>
       </w:r>
     </w:p>
     <w:p>
@@ -7431,7 +7478,7 @@
         <w:pStyle w:val="Textkrper"/>
       </w:pPr>
       <w:r>
-        <w:t xml:space="preserve">Regarding the reliability of extracted latencies across tasks and preprocessing steps, our algorithms did not prove superior to the area latency approach ([RESULT]). Both the MINSQ ([RESULT]) and CORR ([RESULT]) approaches had lower Spearman-Brown corrected split-half correlations. However, the differences in reliability are quite small and only carry low practical differences. This becomes even less relevant if the researcher uses latent-variable approaches to ERP latency as measurement error is controlled for by the common latent variable [REF].</w:t>
+        <w:t xml:space="preserve">Regarding the reliability of extracted latencies across tasks and preprocessing steps, our algorithms did not prove superior to the area latency approach. Both the MINSQ and CORR approaches had slightly lower Spearman-Brown corrected split-half correlations. However, the differences in reliability are quite small and only carry low practical implications. If the researcher uses latent-variable approaches in their analysis of ERP latencies, for example, slightly lower reliabilites don’t influence the quality of results much [REF].</w:t>
       </w:r>
     </w:p>
     <w:bookmarkEnd w:id="68"/>
@@ -7449,7 +7496,40 @@
         <w:pStyle w:val="FirstParagraph"/>
       </w:pPr>
       <w:r>
-        <w:t xml:space="preserve">Latency values extracted by the MINSQ algorithm proved to have the highest average correlation with all other extraction methods [RESULT] across tasks and preprocessing steps. A homogeneity of [RESULT] would be considered [excellent?] [REF]. This indicates that this approach best reflects the total of all other measures. The CORR algorithm also proved superior to previously established extraction methods.</w:t>
+        <w:t xml:space="preserve">Latency values extracted by the MINSQ algorithm proved to have the highest average correlation with all other extraction methods across tasks and preprocessing steps (</w:t>
+      </w:r>
+      <m:oMath>
+        <m:bar>
+          <m:barPr>
+            <m:pos m:val="top"/>
+          </m:barPr>
+          <m:e>
+            <m:sSub>
+              <m:e>
+                <m:r>
+                  <m:t>r</m:t>
+                </m:r>
+              </m:e>
+              <m:sub>
+                <m:r>
+                  <m:t>h</m:t>
+                </m:r>
+              </m:sub>
+            </m:sSub>
+          </m:e>
+        </m:bar>
+        <m:r>
+          <m:rPr>
+            <m:sty m:val="p"/>
+          </m:rPr>
+          <m:t>=</m:t>
+        </m:r>
+      </m:oMath>
+      <w:r>
+        <w:t xml:space="preserve"> </w:t>
+      </w:r>
+      <w:r>
+        <w:t xml:space="preserve">.87). This indicates that this approach best reflects the total of all other measures. The CORR algorithm also proved superior to previously established extraction methods.</w:t>
       </w:r>
     </w:p>
     <w:bookmarkEnd w:id="69"/>
@@ -7484,42 +7564,28 @@
         <w:t xml:space="preserve"> </w:t>
       </w:r>
       <w:r>
-        <w:t xml:space="preserve">showed that manually extracting latency values is the best approach to ensure good psychometric properties and high power. The ability of an algorithm to extract latency values correlating highly with those extracted by an expert ERP-researcher was therefore of high importance to us.</w:t>
-      </w:r>
-      <w:r>
-        <w:t xml:space="preserve"> </w:t>
-      </w:r>
-      <w:r>
-        <w:t xml:space="preserve">Again, our algorithms proved to have a superior ability to replicate human behavior. The MINSQ algorithm had a mean correlation of [RESULT] with manually extracted latencies across tasks and preprocessing steps. Considering the reliabilites of the two algorithms,</w:t>
-      </w:r>
-      <w:r>
-        <w:t xml:space="preserve"> </w:t>
-      </w:r>
-      <m:oMath>
-        <m:sSub>
+        <w:t xml:space="preserve">showed that manually extracting latency values is the best approach to ensure good psychometric properties and high power to detect experimental effects. The ability of an algorithm to extract latency values correlating highly with those extracted by an expert ERP-researcher was therefore of high importance to us.</w:t>
+      </w:r>
+      <w:r>
+        <w:t xml:space="preserve"> </w:t>
+      </w:r>
+      <w:r>
+        <w:t xml:space="preserve">Again, our algorithms proved to have a superior ability to replicate human behavior compared to previous approaches. The MINSQ algorithm, after manual inspection, had a mean correlation of</w:t>
+      </w:r>
+      <w:r>
+        <w:t xml:space="preserve"> </w:t>
+      </w:r>
+      <m:oMath>
+        <m:bar>
+          <m:barPr>
+            <m:pos m:val="top"/>
+          </m:barPr>
           <m:e>
             <m:r>
               <m:t>r</m:t>
             </m:r>
           </m:e>
-          <m:sub>
-            <m:r>
-              <m:t>m</m:t>
-            </m:r>
-            <m:r>
-              <m:t>i</m:t>
-            </m:r>
-            <m:r>
-              <m:t>n</m:t>
-            </m:r>
-            <m:r>
-              <m:t>s</m:t>
-            </m:r>
-            <m:r>
-              <m:t>q</m:t>
-            </m:r>
-          </m:sub>
-        </m:sSub>
+        </m:bar>
         <m:r>
           <m:rPr>
             <m:sty m:val="p"/>
@@ -7531,7 +7597,7 @@
         <w:t xml:space="preserve"> </w:t>
       </w:r>
       <w:r>
-        <w:t xml:space="preserve">[RESULT] and</w:t>
+        <w:t xml:space="preserve">.91 with manually extracted latencies across tasks and preprocessing steps. Considering the reliabilites of the two algorithms,</w:t>
       </w:r>
       <w:r>
         <w:t xml:space="preserve"> </w:t>
@@ -7545,22 +7611,31 @@
           </m:e>
           <m:sub>
             <m:r>
+              <m:t>t</m:t>
+            </m:r>
+            <m:r>
+              <m:t>t</m:t>
+            </m:r>
+            <m:r>
+              <m:rPr>
+                <m:sty m:val="p"/>
+              </m:rPr>
+              <m:t>|</m:t>
+            </m:r>
+            <m:r>
               <m:t>m</m:t>
             </m:r>
             <m:r>
-              <m:t>a</m:t>
+              <m:t>i</m:t>
             </m:r>
             <m:r>
               <m:t>n</m:t>
             </m:r>
             <m:r>
-              <m:t>u</m:t>
-            </m:r>
-            <m:r>
-              <m:t>a</m:t>
-            </m:r>
-            <m:r>
-              <m:t>l</m:t>
+              <m:t>s</m:t>
+            </m:r>
+            <m:r>
+              <m:t>q</m:t>
             </m:r>
           </m:sub>
         </m:sSub>
@@ -7575,7 +7650,63 @@
         <w:t xml:space="preserve"> </w:t>
       </w:r>
       <w:r>
-        <w:t xml:space="preserve">[RESULT], this correlation exceeds the theoretically maximal correlation between their true-score values</w:t>
+        <w:t xml:space="preserve">.90 and</w:t>
+      </w:r>
+      <w:r>
+        <w:t xml:space="preserve"> </w:t>
+      </w:r>
+      <m:oMath>
+        <m:sSub>
+          <m:e>
+            <m:r>
+              <m:t>r</m:t>
+            </m:r>
+          </m:e>
+          <m:sub>
+            <m:r>
+              <m:t>t</m:t>
+            </m:r>
+            <m:r>
+              <m:t>t</m:t>
+            </m:r>
+            <m:r>
+              <m:rPr>
+                <m:sty m:val="p"/>
+              </m:rPr>
+              <m:t>|</m:t>
+            </m:r>
+            <m:r>
+              <m:t>m</m:t>
+            </m:r>
+            <m:r>
+              <m:t>a</m:t>
+            </m:r>
+            <m:r>
+              <m:t>n</m:t>
+            </m:r>
+            <m:r>
+              <m:t>u</m:t>
+            </m:r>
+            <m:r>
+              <m:t>a</m:t>
+            </m:r>
+            <m:r>
+              <m:t>l</m:t>
+            </m:r>
+          </m:sub>
+        </m:sSub>
+        <m:r>
+          <m:rPr>
+            <m:sty m:val="p"/>
+          </m:rPr>
+          <m:t>=</m:t>
+        </m:r>
+        <m:r>
+          <m:t>.93</m:t>
+        </m:r>
+      </m:oMath>
+      <w:r>
+        <w:t xml:space="preserve">, this correlation exceeds the theoretically maximal correlation between their true-score values</w:t>
       </w:r>
       <w:r>
         <w:t xml:space="preserve"> </w:t>
@@ -7618,6 +7749,18 @@
                 </m:r>
               </m:e>
               <m:sub>
+                <m:r>
+                  <m:t>t</m:t>
+                </m:r>
+                <m:r>
+                  <m:t>t</m:t>
+                </m:r>
+                <m:r>
+                  <m:rPr>
+                    <m:sty m:val="p"/>
+                  </m:rPr>
+                  <m:t>|</m:t>
+                </m:r>
                 <m:r>
                   <m:t>m</m:t>
                 </m:r>
@@ -7648,6 +7791,18 @@
                 </m:r>
               </m:e>
               <m:sub>
+                <m:r>
+                  <m:t>t</m:t>
+                </m:r>
+                <m:r>
+                  <m:t>t</m:t>
+                </m:r>
+                <m:r>
+                  <m:rPr>
+                    <m:sty m:val="p"/>
+                  </m:rPr>
+                  <m:t>|</m:t>
+                </m:r>
                 <m:r>
                   <m:t>m</m:t>
                 </m:r>
@@ -7675,7 +7830,7 @@
         <w:t xml:space="preserve"> </w:t>
       </w:r>
       <w:r>
-        <w:t xml:space="preserve">[REF]. This indicates that some amount of their measurement error covaries. We suspect that this is due to the high conceptual similarity between template matching and manual extraction. Errors in the generation of the template or related to the matching may be similar for human researchers and the algorithm.</w:t>
+        <w:t xml:space="preserve">[REF]. This indicates that some amount of their measurement error covaries. We suspect that this is due to the high conceptual similarity between template matching and manual extraction. Errors in the generation of the template or errors related to the matching procedure may be similar for human researchers and the algorithm.</w:t>
       </w:r>
     </w:p>
     <w:p>
@@ -7683,7 +7838,55 @@
         <w:pStyle w:val="Textkrper"/>
       </w:pPr>
       <w:r>
-        <w:t xml:space="preserve">The CORR algorithm also outperformed previously established approaches in the ability to replicate human behavior, correlating very highly with manually extracted latencies ([RESULT]). Area latency measures also correlate highly with manually extracted data ([RESULT], [RESULT] for peak latency measures) but failed to match the performance of our new algorithms.</w:t>
+        <w:t xml:space="preserve">The CORR algorithm also outperformed previously established approaches in the ability to replicate human behavior, correlating very highly with manually extracted latencies (</w:t>
+      </w:r>
+      <m:oMath>
+        <m:bar>
+          <m:barPr>
+            <m:pos m:val="top"/>
+          </m:barPr>
+          <m:e>
+            <m:r>
+              <m:t>r</m:t>
+            </m:r>
+          </m:e>
+        </m:bar>
+        <m:r>
+          <m:rPr>
+            <m:sty m:val="p"/>
+          </m:rPr>
+          <m:t>=</m:t>
+        </m:r>
+      </m:oMath>
+      <w:r>
+        <w:t xml:space="preserve"> </w:t>
+      </w:r>
+      <w:r>
+        <w:t xml:space="preserve">.89). Area latency measures also correlate highly with manually extracted data (</w:t>
+      </w:r>
+      <m:oMath>
+        <m:bar>
+          <m:barPr>
+            <m:pos m:val="top"/>
+          </m:barPr>
+          <m:e>
+            <m:r>
+              <m:t>r</m:t>
+            </m:r>
+          </m:e>
+        </m:bar>
+        <m:r>
+          <m:rPr>
+            <m:sty m:val="p"/>
+          </m:rPr>
+          <m:t>=</m:t>
+        </m:r>
+      </m:oMath>
+      <w:r>
+        <w:t xml:space="preserve"> </w:t>
+      </w:r>
+      <w:r>
+        <w:t xml:space="preserve">.85) but failed to match the performance of our new algorithms.</w:t>
       </w:r>
     </w:p>
     <w:bookmarkEnd w:id="70"/>
@@ -7701,7 +7904,7 @@
         <w:pStyle w:val="FirstParagraph"/>
       </w:pPr>
       <w:r>
-        <w:t xml:space="preserve">Ideally, the quality of an algorithm extracting ERP latencies is largely independent of choices made by the researcher during preprocessing. To evaluate this, we conducted ANOVAs with either the split-half correlation as an estimate for reliability or the correlation of a particular method with manually extracted latencies as an estimate of validity as the dependent variable. The filter setting (8 Hz vs. 16 Hz vs. 32 Hz) and the measurement window (narrow vs. medium vs. wide) were entered as independent variables. The filter setting used did not have an impact on any of the two measures for any algorithm. The measurement window did have an impact on the reliability of the CORR algorithm [EFFECT], area latency [EFFECT] and peak latency [EFFECT]. It also impacted the correlation with manually extracted latency for the CORR algorithm [EFFECT], MINSQ algorithm [EFFECT], area latency [EFFECT] and peak latency [EFFECT]. Our new algorithms proved to be more robust to influences of the measurement window. This is likely due to the lower conceptual influence of the measurement window in our algorithms. While the measurement window directly impacts the values of each subject-level ERP entered into analysis in prior algorithms, it only determines the template used in our algorithms.</w:t>
+        <w:t xml:space="preserve">Ideally, the quality of an algorithm extracting ERP latencies is largely independent of choices made by the researcher during preprocessing. To evaluate this, we conducted ANOVAs with either the split-half correlation as an estimate for reliability or the correlation of a particular method with manually extracted latencies as an estimate of validity as the dependent variable. The filter setting (8 Hz vs. 16 Hz vs. 32 Hz) and the measurement window (narrow vs. medium vs. wide) were entered as independent variables. The filter setting used did not have an impact on any of the two dependent measures for any algorithm. The measurement window impacted the reliability of peak latency and area latency the most, only the reliability of the MINSQ algorithm was not impacted by the choice of measurement window. The impact of the measurement window on the correlation with manually extracted latencies was again greatest for peak latency and area latency and much lower for the CORR and MINSQ algorithms. Overall, our new algorithms proved to be more robust to influences of the measurement window. This is likely due to the lower conceptual influence of the measurement window in our algorithms. While the measurement window directly impacts the values of each subject-level ERP entered into analysis in prior algorithms, it only determines the size of the template used in our algorithms.</w:t>
       </w:r>
     </w:p>
     <w:bookmarkEnd w:id="71"/>
@@ -7737,7 +7940,7 @@
         <w:pStyle w:val="FirstParagraph"/>
       </w:pPr>
       <w:r>
-        <w:t xml:space="preserve">However, this ability of our algorithms to generate a fit statistic indicating the degree of certainty with which the match was made, is a great strength of our new algorithm. Depending on the size of their data and the degree to which researchers want to manually inspect their data, one may choose any cutoff value for the fit statistic and inspect none, a subset or all of the ERPs and the choices made by the algorithm by hand. This feature is not present in any of the previous algorithms.</w:t>
+        <w:t xml:space="preserve">However, this ability of our algorithms to generate a fit statistic indicating the degree of certainty with which the match was made is a great strength of our new algorithm. Depending on the size of their data and the degree of certainty to which researchers want to manually inspect their data, one may choose any cut-off value for the fit statistic and inspect none, a subset or all of the ERPs and the choices made by the algorithm by hand. This feature is not present in any of the previous algorithms.</w:t>
       </w:r>
     </w:p>
     <w:bookmarkEnd w:id="73"/>
@@ -7773,7 +7976,7 @@
         <w:pStyle w:val="FirstParagraph"/>
       </w:pPr>
       <w:r>
-        <w:t xml:space="preserve">Procedurally, the largest difference between the two approaches is the optimization algorithm underlying them. Due to the invariance of the correlation of two vectors to scaling in amplitude of one vector, we can reduce the number of free parameters optimized during the CORR approach to one. This allows us to use a more exhaustive optimization algorithm that will find the global optimum in some bounded parameter space without the possibility of converging on some local optimum. This is not the case for the multivariate optimization function needed for the MINSQ approach. Here, we initialize the optimization process at several different starting points and check for convergence on a common solution indicating that this solution represents the true global optimum. This is not ideal and could be improved in the future by implementing a more suitable optimization algorithm or even improving on the one currently used.</w:t>
+        <w:t xml:space="preserve">Procedurally, the largest difference between the two approaches is the optimization algorithm underlying them. Due to the invariance of the correlation of two vectors to scaling in amplitude of one vector, we can reduce the number of free parameters optimized during the CORR approach to one. This allows us to use a more exhaustive optimization algorithm that will find the global optimum in some bounded parameter space without the possibility of converging on some local optimum. This is not the case for the multivariate optimization function needed for the MINSQ approach. Here, we initialize the optimization process at several different starting points and check for convergence on a common solution indicating that this solution represents the true global optimum. This is not ideal and could be improved in the future by implementing a more suitable optimization algorithm or improving on the one currently used.</w:t>
       </w:r>
     </w:p>
     <w:p>
@@ -7813,7 +8016,7 @@
         <w:t xml:space="preserve"> </w:t>
       </w:r>
       <w:r>
-        <w:t xml:space="preserve">if the subject level signal is largely of a polarity opposite to that of the component of interest [See Figure?]. Although we did extend the variability of the template by a parameter vertically shifting the template to account for these cases, sometimes even the extended version will converge on solutions with non-sensible parameter values. This leads to missing values and unreliable fit statistics in the respective cases. In our data, this happened for [RESULT, (about 7%)] of ERP signals. A large portion of these cases may be considered</w:t>
+        <w:t xml:space="preserve">if the subject level signal is largely of a polarity opposite to that of the component of interest [See Figure?]. Although we did extend the variability of the template by a parameter vertically shifting the template to account for these cases, sometimes even the extended version will converge on solutions with non-sensible parameter values. This leads to missing values and unreliable fit statistics in those cases. In our data, this happened for 7.13 % of ERP signals. A large portion of these cases may be considered</w:t>
       </w:r>
       <w:r>
         <w:t xml:space="preserve"> </w:t>
@@ -7837,7 +8040,7 @@
         <w:pStyle w:val="Textkrper"/>
       </w:pPr>
       <w:r>
-        <w:t xml:space="preserve">This leads to the difference in the number of cases classified as missing by the MINSQ and CORR algorithms. While [RESULT] of cases were set to NA after manual inspection of the CORR algorithm ([RESULT] after automatic inspection), [RESULT] of cases were set to NA in the MINSQ algorithm following inspection ([RESULT] after automatic inspection). This tradeoff between better properties of the MINSQ algorithm accompanied by more missing values must be taken into account when selecting which algorithm to use. Depending on the number of participants available and the means of analysis missing values may be detrimental, leading to the CORR algorithm being the preferable choice.</w:t>
+        <w:t xml:space="preserve">This leads to the difference in the number of cases classified as missing by the MINSQ and CORR algorithms. While 2.52 % of cases were set to NA after manual inspection of the CORR algorithm (2.09 % after automatic inspection), 7.42 % of cases were set to NA in the MINSQ algorithm following inspection (8.56 % after automatic inspection). This tradeoff between better properties of the MINSQ algorithm accompanied by more missing values must be taken into account when selecting which algorithm to use. Depending on the number of participants available and the means of analysis missing values may be detrimental, leading to the CORR algorithm being the preferable choice.</w:t>
       </w:r>
     </w:p>
     <w:p>
@@ -7845,7 +8048,7 @@
         <w:pStyle w:val="Textkrper"/>
       </w:pPr>
       <w:r>
-        <w:t xml:space="preserve">The weighting vector used in the MINSQ algorithm represents another difference between the two algorithms. We used it to reflect the increased emphasis a human researcher places on those parts of the signal with the highest amplitude. The particular shape of the weighting function is somewhat arbitrary. However, its general aspects were chosen to impart some human behavior onto the algorithm. For example, the maximum-normalization conducted before weights are calculated ensures that the weighting function is scale-invariant. Furthermore, we added larger weights to values inside the measurement window without completely discarding the impact of values outside the measurement window. We also chose to square the normalized amplitude in order to reflect a non-linear relationship between amplitude and importance. The exact shape of this weighting function may be argued and optimized further.</w:t>
+        <w:t xml:space="preserve">The weighting vector used in the MINSQ algorithm represents another difference between the two algorithms. We used it to reflect the increased emphasis a human researcher places on those parts of the signal with the highest amplitude and signal appearing in the measurement window where the component of interest is expected to occur. The particular shape of the weighting function is somewhat arbitrary, but general aspects were chosen to reflect a few key considerations. For example, the maximum-normalization conducted before weights are calculated ensures that the weighting function is scale-invariant. Furthermore, we added larger weights to values inside the measurement window without completely discarding the impact of values outside the measurement window. We also chose to square the normalized amplitude in order to reflect a non-linear relationship between amplitude and importance. The exact shape of this weighting function may be argued and optimized further.</w:t>
       </w:r>
     </w:p>
     <w:bookmarkEnd w:id="75"/>
@@ -7863,17 +8066,175 @@
         <w:pStyle w:val="FirstParagraph"/>
       </w:pPr>
       <w:r>
-        <w:t xml:space="preserve">Regarding outcome measures, the MINSQ algorithm dominates the CORR algorithm in almost all indices inspected. It has better reliability, homogeneity, validity and is more robust to the impact of measurement windows. This provides evidence towards the argument that the MINSQ algorithm presents the better choice if one is limited to the application of just one algorithm. [Something about correlational methods having problems?, brunelli2009template talks about broad peaks in multiclass pattern recognition]</w:t>
+        <w:t xml:space="preserve">Regarding outcome measures, the MINSQ algorithm dominates the CORR algorithm in almost all indices inspected. It has better reliability, homogeneity, validity and is more robust to the impact of measurement windows. This provides evidence towards the argument that the MINSQ algorithm presents the better choice if one is limited to the application of just one algorithm.</w:t>
       </w:r>
     </w:p>
     <w:bookmarkEnd w:id="76"/>
     <w:bookmarkEnd w:id="77"/>
-    <w:bookmarkStart w:id="79" w:name="limitations"/>
+    <w:bookmarkStart w:id="78" w:name="the-impact-of-manual-inspection"/>
     <w:p>
       <w:pPr>
         <w:pStyle w:val="berschrift2"/>
       </w:pPr>
       <w:r>
+        <w:t xml:space="preserve">The impact of manual inspection</w:t>
+      </w:r>
+    </w:p>
+    <w:p>
+      <w:pPr>
+        <w:pStyle w:val="FirstParagraph"/>
+      </w:pPr>
+      <w:r>
+        <w:t xml:space="preserve">In order to choose a cut-off value for the fit statistic we tested different cut-off values and checked whether a large enough proportion of them proved problematic enough to merit manual inspection. We chose</w:t>
+      </w:r>
+      <w:r>
+        <w:t xml:space="preserve"> </w:t>
+      </w:r>
+      <m:oMath>
+        <m:sSub>
+          <m:e>
+            <m:r>
+              <m:t>r</m:t>
+            </m:r>
+          </m:e>
+          <m:sub>
+            <m:r>
+              <m:t>s</m:t>
+            </m:r>
+            <m:r>
+              <m:t>t</m:t>
+            </m:r>
+          </m:sub>
+        </m:sSub>
+        <m:r>
+          <m:rPr>
+            <m:sty m:val="p"/>
+          </m:rPr>
+          <m:t>≤</m:t>
+        </m:r>
+        <m:r>
+          <m:t>.60</m:t>
+        </m:r>
+      </m:oMath>
+      <w:r>
+        <w:t xml:space="preserve"> </w:t>
+      </w:r>
+      <w:r>
+        <w:t xml:space="preserve">as our cut-off as more conservative cut-offs led to us inspecting a larger proportion of matches with clearly correct results. Considering the size of our data and the number of ERPs we applied the algorithm to, we wanted to test our algorithm in its ability to allow an efficient extraction of latencies even in the face of a large dataset. We inspected around 10.75 % of ERPs of the CORR algorithm and 10.94 % of ERPs in the MINSQ algorithm. Depending on how liberal or conservative the inspection should be conducted, one can adjust the cut-off value to increase or decrease the percentage of ERPs to be manually inspected.</w:t>
+      </w:r>
+    </w:p>
+    <w:p>
+      <w:pPr>
+        <w:pStyle w:val="Textkrper"/>
+      </w:pPr>
+      <w:r>
+        <w:t xml:space="preserve">This additional effort of manual inspection led to improved qualities of the extracted latencies over just automatically discarding fits with very bad fit statistics. Mean reliability and homogeneity improved and the values had slightly higher correlations with manually extracted latencies. However, the automatic rejection filter of</w:t>
+      </w:r>
+      <w:r>
+        <w:t xml:space="preserve"> </w:t>
+      </w:r>
+      <m:oMath>
+        <m:sSub>
+          <m:e>
+            <m:r>
+              <m:t>r</m:t>
+            </m:r>
+          </m:e>
+          <m:sub>
+            <m:r>
+              <m:t>s</m:t>
+            </m:r>
+            <m:r>
+              <m:t>t</m:t>
+            </m:r>
+          </m:sub>
+        </m:sSub>
+        <m:r>
+          <m:rPr>
+            <m:sty m:val="p"/>
+          </m:rPr>
+          <m:t>≤</m:t>
+        </m:r>
+        <m:r>
+          <m:t>.20</m:t>
+        </m:r>
+      </m:oMath>
+      <w:r>
+        <w:t xml:space="preserve"> </w:t>
+      </w:r>
+      <w:r>
+        <w:t xml:space="preserve">was still able to extract latency values better than previously established algorithms and showed mean correlations with an expert researcher of</w:t>
+      </w:r>
+      <w:r>
+        <w:t xml:space="preserve"> </w:t>
+      </w:r>
+      <m:oMath>
+        <m:bar>
+          <m:barPr>
+            <m:pos m:val="top"/>
+          </m:barPr>
+          <m:e>
+            <m:r>
+              <m:t>r</m:t>
+            </m:r>
+          </m:e>
+        </m:bar>
+        <m:r>
+          <m:rPr>
+            <m:sty m:val="p"/>
+          </m:rPr>
+          <m:t>=</m:t>
+        </m:r>
+      </m:oMath>
+      <w:r>
+        <w:t xml:space="preserve"> </w:t>
+      </w:r>
+      <w:r>
+        <w:t xml:space="preserve">.88 for the CORR and</w:t>
+      </w:r>
+      <w:r>
+        <w:t xml:space="preserve"> </w:t>
+      </w:r>
+      <m:oMath>
+        <m:bar>
+          <m:barPr>
+            <m:pos m:val="top"/>
+          </m:barPr>
+          <m:e>
+            <m:r>
+              <m:t>r</m:t>
+            </m:r>
+          </m:e>
+        </m:bar>
+        <m:r>
+          <m:rPr>
+            <m:sty m:val="p"/>
+          </m:rPr>
+          <m:t>=</m:t>
+        </m:r>
+      </m:oMath>
+      <w:r>
+        <w:t xml:space="preserve"> </w:t>
+      </w:r>
+      <w:r>
+        <w:t xml:space="preserve">.91 for the MINSQ algorithm.</w:t>
+      </w:r>
+    </w:p>
+    <w:p>
+      <w:pPr>
+        <w:pStyle w:val="Textkrper"/>
+      </w:pPr>
+      <w:r>
+        <w:t xml:space="preserve">Quantifying the certainty with which the template matching procedure chose a particular solution sets our algorithm apart from previous approaches. This enables the researcher to choose cut-off values for manual inspection and automatic rejection based on their particular needs in the current study. While more conservative inspection and rejection criteria will most likely improve the qualities of the extraction method, it also increases the time spent on inspection or the number of unidentifiable subject-level ERPs. This degree of control, especially using an objective criterion, is not available to researchers using other approaches.</w:t>
+      </w:r>
+    </w:p>
+    <w:bookmarkEnd w:id="78"/>
+    <w:bookmarkStart w:id="80" w:name="limitations"/>
+    <w:p>
+      <w:pPr>
+        <w:pStyle w:val="berschrift2"/>
+      </w:pPr>
+      <w:r>
         <w:t xml:space="preserve">Limitations</w:t>
       </w:r>
     </w:p>
@@ -7882,7 +8243,7 @@
         <w:pStyle w:val="FirstParagraph"/>
       </w:pPr>
       <w:r>
-        <w:t xml:space="preserve">We chose not to implement a parameter shifting the entire template along the x-axis. Thus, in our algorithm the only way latency can be shifted is by also scaling the entire component. Later peaks thus necessitate broader components. This could be changed by introducing a parameter shifting the template without scaling it. However, this would also move the amplitude at 0 ms to some other timepoint. As the origin is of special importance in ERP research, we decided against this shifting parameter. It is the only fixpoint resulting from the averaging and baselining procedures. Thus, we chose not to disturb this property. Future work may investigate the impact the introduction of this additional parameter in template transformations has on the template matching algorithm. We also limited the algorithm to linear transformations of the template but could easily extend it to include non-linear scaling as well. Non-linear scaling would enable the template transformations to capture the effect of some participants not displaying speed differences in early components (low scaling here), but showing slow late components (higher scaling here).</w:t>
+        <w:t xml:space="preserve">Our template matching algorithm is limited by the type of transformation we employ to introduce variability mapping individual differences. For example, we chose not to implement a parameter shifting the entire template along the x-axis. Thus, in our algorithm the only way latency can be shifted is by also scaling the entire component. Later peaks thus necessitate broader components. This could be changed by introducing a parameter shifting the template without scaling it. However, this would also move the amplitude at 0 ms to some other timepoint. As the origin is of special importance in ERP research, we decided against this shifting parameter. It is the only fixpoint resulting from the averaging and baselining procedures. Thus, we chose not to disturb this property. Future work may investigate the impact the introduction of this additional parameter in template transformations has on the template matching algorithm. We also limited the algorithm to linear transformations of the template but could easily extend it to include non-linear scaling as well. Non-linear scaling would enable the template transformations to capture the effect of some participants not displaying speed differences in early components (low scaling), but showing slow late components (higher scaling).</w:t>
       </w:r>
     </w:p>
     <w:p>
@@ -7890,10 +8251,18 @@
         <w:pStyle w:val="Textkrper"/>
       </w:pPr>
       <w:r>
-        <w:t xml:space="preserve">During manual inspection of the choice made by the algorithms, we observed that they struggle especially with classifying subject-level ERPs containing two distinct peaks [See figure]. Both algorithms will return a match that may even fit quite well, but minor differences in the size of the two peaks can lead to inconsistencies across conditions with the algorithm choosing the first peak in one and the second peak in the other condition. Other algorithms face the same challenge. Human researchers can inspect all different ERPs belonging to the same subject and introduce some stability into the extraction method. Algorithms don’t typically allow for the use of information of a previous ERP in the extraction procedure of the current ERP. During manual inspection of the choices of our algorithm, this can of course be compensated for by the human researcher.</w:t>
-      </w:r>
-    </w:p>
-    <w:bookmarkStart w:id="78" w:name="the-present-study-1"/>
+        <w:t xml:space="preserve">We also observed issues the template matching algorithms face for certain ERP-morphologies during manual inspection. They struggle especially with classifying subject-level ERPs containing two distinct peaks [See figure]. Both algorithms will return a match that may even fit quite well, but minor differences in the size of the two peaks can lead to inconsistencies across conditions. The algorithm may choose the first peak in one and the second peak in the other condition. This problem is not unique to our algorithm, other algorithms face the same challenge. Human researchers can inspect all different ERPs belonging to the same subject and introduce some stability into the extraction method. Algorithms don’t typically allow for the use of information of a previous ERP in the extraction procedure of the current ERP. During manual inspection of the choices of our algorithm, this can be compensated for by the human researcher.</w:t>
+      </w:r>
+    </w:p>
+    <w:p>
+      <w:pPr>
+        <w:pStyle w:val="Textkrper"/>
+      </w:pPr>
+      <w:r>
+        <w:t xml:space="preserve">We only inspected one cut-off value for manual inspection and one for automatic rejection. These values were based on our experience in working with the algorithm but this only provides limited insight into the impact of the cut-off value. Choosing a more conservative automatic rejection criterion may improve reliability and validity even further but come at a cost of a larger amount of missing values.</w:t>
+      </w:r>
+    </w:p>
+    <w:bookmarkStart w:id="79" w:name="the-present-study-1"/>
     <w:p>
       <w:pPr>
         <w:pStyle w:val="berschrift3"/>
@@ -7907,7 +8276,7 @@
         <w:pStyle w:val="FirstParagraph"/>
       </w:pPr>
       <w:r>
-        <w:t xml:space="preserve">The generalizability of our findings is limited by the data we analyzed here. We inspected a limited sample of participants, range of tasks and number of components inspected. Depending on the component of interest, the effectiveness of different algorithms can vary</w:t>
+        <w:t xml:space="preserve">The generalizability of our findings is limited by the data we analyzed here. We inspected a limited sample of participants, narrow range of tasks and only one ERP component. Depending on the component of interest, the effectiveness of different algorithms can vary</w:t>
       </w:r>
       <w:r>
         <w:t xml:space="preserve"> </w:t>
@@ -7947,12 +8316,12 @@
         <w:t xml:space="preserve">)</w:t>
       </w:r>
       <w:r>
-        <w:t xml:space="preserve">.</w:t>
-      </w:r>
-    </w:p>
-    <w:bookmarkEnd w:id="78"/>
+        <w:t xml:space="preserve">. We therefore expect that benefits of our new algorithm will increase in earlier components.</w:t>
+      </w:r>
+    </w:p>
     <w:bookmarkEnd w:id="79"/>
-    <w:bookmarkStart w:id="80" w:name="future-research"/>
+    <w:bookmarkEnd w:id="80"/>
+    <w:bookmarkStart w:id="81" w:name="future-research"/>
     <w:p>
       <w:pPr>
         <w:pStyle w:val="berschrift2"/>
@@ -7966,7 +8335,7 @@
         <w:pStyle w:val="FirstParagraph"/>
       </w:pPr>
       <w:r>
-        <w:t xml:space="preserve">Future research should focus on applying template matching algorithms to earlier components. We also suggest simulating data to be able to quantify the algorithms ability to recover the true latency of a component. This work serves largely as a proof-of-concept. The algorithms presented here have yet to prove themselves in a larger variety of tasks, samples and for different ERP components.</w:t>
+        <w:t xml:space="preserve">Future research should focus on applying template matching algorithms to earlier components. We also suggest simulating data to be able to quantify the algorithm’s ability to recover the true latency of a component. This present work serves largely as a proof-of-concept. The algorithms presented here have yet to prove themselves in a larger variety of tasks, samples and for different ERP components.</w:t>
       </w:r>
     </w:p>
     <w:p>
@@ -7982,7 +8351,7 @@
         <w:pStyle w:val="Textkrper"/>
       </w:pPr>
       <w:r>
-        <w:t xml:space="preserve">Currently, the algorithms aim to identify this global optimum representing the absolute best similarity between transformed template and signal. It may be advantageous to rather use a linear combination of the best percentile of transformations as the solution of the optimization process</w:t>
+        <w:t xml:space="preserve">Currently, the algorithms aim to identify this global optimum representing the absolute best similarity between transformed template and signal. It may be advantageous to use a linear combination of the best percentile of transformations as the solution of the optimization process</w:t>
       </w:r>
       <w:r>
         <w:t xml:space="preserve"> </w:t>
@@ -8039,7 +8408,7 @@
         <w:t xml:space="preserve"> </w:t>
       </w:r>
       <w:r>
-        <w:t xml:space="preserve">raised this issue in the context of multiclass pattern recognition. Correlation filters tend to result in broad peaks of optimality. We currently just choose the absolute peak and the algorithm returns the corresponding transformation parameters. Choosing the highest point in that peak is influenced by noise in the same manner as peak latency algorithms. Future research should investigate using a linear transformation, like a weighted average, to make use of, for example, the top 0.1% of optimal transformations.</w:t>
+        <w:t xml:space="preserve">raised this issue in the context of multiclass pattern recognition. Correlation filters tend to result in broad peaks of optimality. We currently just choose the absolute peak and the algorithm returns the corresponding transformation parameters. Choosing the highest point in that peak is influenced by noise in the same manner as peak latency algorithms. Future research should investigate using a linear transformation like a weighted average. This enables the use of, for example, the top 0.1% of optimal transformations.</w:t>
       </w:r>
     </w:p>
     <w:p>
@@ -8047,12 +8416,42 @@
         <w:pStyle w:val="Textkrper"/>
       </w:pPr>
       <w:r>
-        <w:t xml:space="preserve">Aside from improvements in the implementation of the algorithm and extensions of the algorithms to earlier components, we will also improve the user interface employed for manual inspection of the choices the algorithms made. Currently, that interface displays the matched template and informs the researcher about the latency and fit statistic this match would result in. We also display the choices a peak latency and an area latency algorithm would have made. The researcher can then either accept the matched result, choose a result of the older algorithms, manually specify the component latency or reject the ERP overall due to poor identifiability. We will aim to improve this by adding a slider controlling the transformation parameters, allowing the researcher to manually match the template to the subject-level ERP. The functionality of manual latency specification will also be improved by integrating already existing software like the Measurement Tool provided by ERPLab [REF].</w:t>
-      </w:r>
-    </w:p>
-    <w:bookmarkEnd w:id="80"/>
+        <w:t xml:space="preserve">Aside from improvements in the implementation of the algorithm and extensions of the algorithms to earlier components, we will also improve the user interface employed for manual inspection. Currently, the interface displays the matched template and informs the researcher about the latency and fit statistic this match would result in. We also display the choices a peak latency and an area latency algorithm would have made. The researcher can then either accept the matched result, choose a result of the older algorithms, manually specify the component latency or reject the ERP overall due to poor identifiability. We will aim to improve this by adding a slider controlling the transformation parameters, allowing the researcher to manually match the template to the subject-level ERP. The functionality of manual latency specification will also be improved by integrating already existing software like the Measurement Tool provided by ERPLAB</w:t>
+      </w:r>
+      <w:r>
+        <w:t xml:space="preserve"> </w:t>
+      </w:r>
+      <w:r>
+        <w:t xml:space="preserve">(</w:t>
+      </w:r>
+      <w:hyperlink w:anchor="ref-lopez2014erplab">
+        <w:r>
+          <w:rPr>
+            <w:rStyle w:val="Hyperlink"/>
+            <w:bCs/>
+            <w:b/>
+          </w:rPr>
+          <w:t xml:space="preserve">lopez2014erplab?</w:t>
+        </w:r>
+      </w:hyperlink>
+      <w:r>
+        <w:t xml:space="preserve">)</w:t>
+      </w:r>
+      <w:r>
+        <w:t xml:space="preserve">.</w:t>
+      </w:r>
+    </w:p>
+    <w:p>
+      <w:pPr>
+        <w:pStyle w:val="Textkrper"/>
+      </w:pPr>
+      <w:r>
+        <w:t xml:space="preserve">The particular cut-off values we chose for manual inspection or automatic rejection of the template matching solution allowed us to demonstrate both the algorithm’s ability to extract ERP latencies completely automatically and the improvements gained from manually inspecting a subset of the choices made. However, we did not quantify how different cut-off values would impact the number of ERPs inspected or rejected and the resulting quality of the extraction method. We will investigate this in further research, quantifying the impact of different cut-off values in order to gain insight into which cut-off values we can recommend depending on the context in which our algorithms are applied.</w:t>
+      </w:r>
+    </w:p>
     <w:bookmarkEnd w:id="81"/>
-    <w:bookmarkStart w:id="82" w:name="conclusion"/>
+    <w:bookmarkEnd w:id="82"/>
+    <w:bookmarkStart w:id="83" w:name="conclusion"/>
     <w:p>
       <w:pPr>
         <w:pStyle w:val="berschrift1"/>
@@ -8066,7 +8465,7 @@
         <w:pStyle w:val="FirstParagraph"/>
       </w:pPr>
       <w:r>
-        <w:t xml:space="preserve">This work provides proof-of-concept showing that template matching algorithms using the grand average as a template can be feasibly used to extract P3 latencies. Latencies extracted by our algorithm correlate highly with values extracted by an expert human researcher across tasks and preprocessing steps. Our algorithm is superior to previous algorithms like peak latency and area latency regarding the correlation with manually extracted latencies, homogeneity and robustness to the influence of different measurement windows. Our algorithms shows slightly worse reliability estimates compared to area latency approaches. A main benefit of our approach is the ability to quantify the algorithm’s confidence in a particular solution via a fit statistic. This allows researchers to inspect only the subset of ERPs with the worst fits and thus correct potential measurement error of the algorithm in a time-efficient manner. Overall, the MINSQ algorithm displays better qualities than the CORR algorithm but also results in a higher number of missing values. We will aim to improve the implementation of our algorithms and test their ability to extract earlier ERP components. Overall, the results obtained here leave us optimistic regarding the applicability of this template matching approach. It will likely provide a more objective and efficient way to extract ERP latencies without greatly compromising psychometric quality.</w:t>
+        <w:t xml:space="preserve">This work provides proof-of-concept showing that template matching algorithms using the grand average as a template can be feasibly used to extract P3 latencies. Latencies extracted by our algorithm correlate highly with values extracted by an expert human researcher across tasks and preprocessing steps. Our algorithm is superior to previous algorithms like peak latency and area latency regarding the correlation with manually extracted latencies, homogeneity and robustness to the influence of different measurement windows. A main benefit of our approach is the ability to quantify the algorithm’s confidence in a particular solution via a fit statistic. This allows researchers to inspect only the subset of ERPs with the worst fits and thus correct potential measurement error of the algorithm in a time-efficient manner. It also allows specification of a cut-off value for automatically rejecting template matches with bad fits, eliminating the need for human intervention. This fully automatic approach also displays qualities superios to previous algorithm. When comparing our two similarity measures, the MINSQ algorithm displays better qualities than the CORR algorithm. However, it also results in a higher number of missing values. We will aim to improve the implementation of our algorithms and test their ability to extract earlier ERP components. Overall, the results obtained here leave us optimistic regarding the applicability of this template matching approach. It provides a more objective and efficient way to extract ERP latencies while maintaining consistently good psychometric quality and almost perfectly replicating decisions made by an expert human researcher.</w:t>
       </w:r>
     </w:p>
     <w:p>
@@ -8074,8 +8473,8 @@
         <w:br w:type="page"/>
       </w:r>
     </w:p>
-    <w:bookmarkEnd w:id="82"/>
-    <w:bookmarkStart w:id="113" w:name="references"/>
+    <w:bookmarkEnd w:id="83"/>
+    <w:bookmarkStart w:id="114" w:name="references"/>
     <w:p>
       <w:pPr>
         <w:pStyle w:val="berschrift1"/>
@@ -8084,8 +8483,8 @@
         <w:t xml:space="preserve">References</w:t>
       </w:r>
     </w:p>
-    <w:bookmarkStart w:id="112" w:name="refs"/>
-    <w:bookmarkStart w:id="83" w:name="ref-anderson2016discovery"/>
+    <w:bookmarkStart w:id="113" w:name="refs"/>
+    <w:bookmarkStart w:id="84" w:name="ref-anderson2016discovery"/>
     <w:p>
       <w:pPr>
         <w:pStyle w:val="Literaturverzeichnis"/>
@@ -8141,8 +8540,8 @@
         <w:t xml:space="preserve">(5), 481.</w:t>
       </w:r>
     </w:p>
-    <w:bookmarkEnd w:id="83"/>
-    <w:bookmarkStart w:id="84" w:name="ref-borst2015discovery"/>
+    <w:bookmarkEnd w:id="84"/>
+    <w:bookmarkStart w:id="85" w:name="ref-borst2015discovery"/>
     <w:p>
       <w:pPr>
         <w:pStyle w:val="Literaturverzeichnis"/>
@@ -8204,8 +8603,8 @@
         <w:t xml:space="preserve">, 60–73.</w:t>
       </w:r>
     </w:p>
-    <w:bookmarkEnd w:id="84"/>
-    <w:bookmarkStart w:id="85" w:name="ref-briechle2001template"/>
+    <w:bookmarkEnd w:id="85"/>
+    <w:bookmarkStart w:id="86" w:name="ref-briechle2001template"/>
     <w:p>
       <w:pPr>
         <w:pStyle w:val="Literaturverzeichnis"/>
@@ -8254,8 +8653,8 @@
         <w:t xml:space="preserve">, 95–102.</w:t>
       </w:r>
     </w:p>
-    <w:bookmarkEnd w:id="85"/>
-    <w:bookmarkStart w:id="86" w:name="ref-brunelli2009template"/>
+    <w:bookmarkEnd w:id="86"/>
+    <w:bookmarkStart w:id="87" w:name="ref-brunelli2009template"/>
     <w:p>
       <w:pPr>
         <w:pStyle w:val="Literaturverzeichnis"/>
@@ -8277,8 +8676,8 @@
         <w:t xml:space="preserve">. John Wiley &amp; Sons.</w:t>
       </w:r>
     </w:p>
-    <w:bookmarkEnd w:id="86"/>
-    <w:bookmarkStart w:id="87" w:name="ref-brunelli1997template"/>
+    <w:bookmarkEnd w:id="87"/>
+    <w:bookmarkStart w:id="88" w:name="ref-brunelli1997template"/>
     <w:p>
       <w:pPr>
         <w:pStyle w:val="Literaturverzeichnis"/>
@@ -8325,8 +8724,8 @@
         <w:t xml:space="preserve">(5), 751–768.</w:t>
       </w:r>
     </w:p>
-    <w:bookmarkEnd w:id="87"/>
-    <w:bookmarkStart w:id="89" w:name="ref-clayson2013noise"/>
+    <w:bookmarkEnd w:id="88"/>
+    <w:bookmarkStart w:id="90" w:name="ref-clayson2013noise"/>
     <w:p>
       <w:pPr>
         <w:pStyle w:val="Literaturverzeichnis"/>
@@ -8381,7 +8780,7 @@
       <w:r>
         <w:t xml:space="preserve"> </w:t>
       </w:r>
-      <w:hyperlink r:id="rId88">
+      <w:hyperlink r:id="rId89">
         <w:r>
           <w:rPr>
             <w:rStyle w:val="Hyperlink"/>
@@ -8390,8 +8789,8 @@
         </w:r>
       </w:hyperlink>
     </w:p>
-    <w:bookmarkEnd w:id="89"/>
-    <w:bookmarkStart w:id="91" w:name="ref-eriksen1974effects"/>
+    <w:bookmarkEnd w:id="90"/>
+    <w:bookmarkStart w:id="92" w:name="ref-eriksen1974effects"/>
     <w:p>
       <w:pPr>
         <w:pStyle w:val="Literaturverzeichnis"/>
@@ -8428,7 +8827,7 @@
       <w:r>
         <w:t xml:space="preserve"> </w:t>
       </w:r>
-      <w:hyperlink r:id="rId90">
+      <w:hyperlink r:id="rId91">
         <w:r>
           <w:rPr>
             <w:rStyle w:val="Hyperlink"/>
@@ -8437,8 +8836,8 @@
         </w:r>
       </w:hyperlink>
     </w:p>
-    <w:bookmarkEnd w:id="91"/>
-    <w:bookmarkStart w:id="92" w:name="ref-goshtasby1984two"/>
+    <w:bookmarkEnd w:id="92"/>
+    <w:bookmarkStart w:id="93" w:name="ref-goshtasby1984two"/>
     <w:p>
       <w:pPr>
         <w:pStyle w:val="Literaturverzeichnis"/>
@@ -8473,8 +8872,8 @@
         <w:t xml:space="preserve">, 374–378.</w:t>
       </w:r>
     </w:p>
-    <w:bookmarkEnd w:id="92"/>
-    <w:bookmarkStart w:id="93" w:name="ref-kiesel2008measurement"/>
+    <w:bookmarkEnd w:id="93"/>
+    <w:bookmarkStart w:id="94" w:name="ref-kiesel2008measurement"/>
     <w:p>
       <w:pPr>
         <w:pStyle w:val="Literaturverzeichnis"/>
@@ -8533,8 +8932,8 @@
         <w:t xml:space="preserve">(2), 250–274.</w:t>
       </w:r>
     </w:p>
-    <w:bookmarkEnd w:id="93"/>
-    <w:bookmarkStart w:id="94" w:name="ref-lewis1995fast"/>
+    <w:bookmarkEnd w:id="94"/>
+    <w:bookmarkStart w:id="95" w:name="ref-lewis1995fast"/>
     <w:p>
       <w:pPr>
         <w:pStyle w:val="Literaturverzeichnis"/>
@@ -8569,8 +8968,8 @@
         <w:t xml:space="preserve">, 15–19.</w:t>
       </w:r>
     </w:p>
-    <w:bookmarkEnd w:id="94"/>
-    <w:bookmarkStart w:id="95" w:name="ref-li2006automatic"/>
+    <w:bookmarkEnd w:id="95"/>
+    <w:bookmarkStart w:id="96" w:name="ref-li2006automatic"/>
     <w:p>
       <w:pPr>
         <w:pStyle w:val="Literaturverzeichnis"/>
@@ -8626,8 +9025,8 @@
         <w:t xml:space="preserve">(4), 425.</w:t>
       </w:r>
     </w:p>
-    <w:bookmarkEnd w:id="95"/>
-    <w:bookmarkStart w:id="96" w:name="ref-liesefeld2018estimating"/>
+    <w:bookmarkEnd w:id="96"/>
+    <w:bookmarkStart w:id="97" w:name="ref-liesefeld2018estimating"/>
     <w:p>
       <w:pPr>
         <w:pStyle w:val="Literaturverzeichnis"/>
@@ -8680,8 +9079,8 @@
         <w:t xml:space="preserve">, 765.</w:t>
       </w:r>
     </w:p>
-    <w:bookmarkEnd w:id="96"/>
-    <w:bookmarkStart w:id="97" w:name="ref-loffler2022common"/>
+    <w:bookmarkEnd w:id="97"/>
+    <w:bookmarkStart w:id="98" w:name="ref-loffler2022common"/>
     <w:p>
       <w:pPr>
         <w:pStyle w:val="Literaturverzeichnis"/>
@@ -8703,8 +9102,8 @@
         <w:t xml:space="preserve">.</w:t>
       </w:r>
     </w:p>
-    <w:bookmarkEnd w:id="97"/>
-    <w:bookmarkStart w:id="98" w:name="ref-luck2005ten"/>
+    <w:bookmarkEnd w:id="98"/>
+    <w:bookmarkStart w:id="99" w:name="ref-luck2005ten"/>
     <w:p>
       <w:pPr>
         <w:pStyle w:val="Literaturverzeichnis"/>
@@ -8751,8 +9150,8 @@
         <w:t xml:space="preserve">.</w:t>
       </w:r>
     </w:p>
-    <w:bookmarkEnd w:id="98"/>
-    <w:bookmarkStart w:id="99" w:name="ref-luck2014introduction"/>
+    <w:bookmarkEnd w:id="99"/>
+    <w:bookmarkStart w:id="100" w:name="ref-luck2014introduction"/>
     <w:p>
       <w:pPr>
         <w:pStyle w:val="Literaturverzeichnis"/>
@@ -8774,8 +9173,8 @@
         <w:t xml:space="preserve">. MIT press.</w:t>
       </w:r>
     </w:p>
-    <w:bookmarkEnd w:id="99"/>
-    <w:bookmarkStart w:id="100" w:name="ref-mahalakshmi2012image"/>
+    <w:bookmarkEnd w:id="100"/>
+    <w:bookmarkStart w:id="101" w:name="ref-mahalakshmi2012image"/>
     <w:p>
       <w:pPr>
         <w:pStyle w:val="Literaturverzeichnis"/>
@@ -8810,8 +9209,8 @@
         <w:t xml:space="preserve">(24), 5469–5473.</w:t>
       </w:r>
     </w:p>
-    <w:bookmarkEnd w:id="100"/>
-    <w:bookmarkStart w:id="102" w:name="ref-miller1998jackknife"/>
+    <w:bookmarkEnd w:id="101"/>
+    <w:bookmarkStart w:id="103" w:name="ref-miller1998jackknife"/>
     <w:p>
       <w:pPr>
         <w:pStyle w:val="Literaturverzeichnis"/>
@@ -8860,7 +9259,7 @@
       <w:r>
         <w:t xml:space="preserve"> </w:t>
       </w:r>
-      <w:hyperlink r:id="rId101">
+      <w:hyperlink r:id="rId102">
         <w:r>
           <w:rPr>
             <w:rStyle w:val="Hyperlink"/>
@@ -8869,8 +9268,8 @@
         </w:r>
       </w:hyperlink>
     </w:p>
-    <w:bookmarkEnd w:id="102"/>
-    <w:bookmarkStart w:id="103" w:name="ref-miyake2000unity"/>
+    <w:bookmarkEnd w:id="103"/>
+    <w:bookmarkStart w:id="104" w:name="ref-miyake2000unity"/>
     <w:p>
       <w:pPr>
         <w:pStyle w:val="Literaturverzeichnis"/>
@@ -8929,8 +9328,8 @@
         <w:t xml:space="preserve">(1), 49–100.</w:t>
       </w:r>
     </w:p>
-    <w:bookmarkEnd w:id="103"/>
-    <w:bookmarkStart w:id="104" w:name="ref-sadus2023multiverse"/>
+    <w:bookmarkEnd w:id="104"/>
+    <w:bookmarkStart w:id="105" w:name="ref-sadus2023multiverse"/>
     <w:p>
       <w:pPr>
         <w:pStyle w:val="Literaturverzeichnis"/>
@@ -8980,8 +9379,8 @@
         <w:t xml:space="preserve">.</w:t>
       </w:r>
     </w:p>
-    <w:bookmarkEnd w:id="104"/>
-    <w:bookmarkStart w:id="106" w:name="ref-scharinger2015flanker"/>
+    <w:bookmarkEnd w:id="105"/>
+    <w:bookmarkStart w:id="107" w:name="ref-scharinger2015flanker"/>
     <w:p>
       <w:pPr>
         <w:pStyle w:val="Literaturverzeichnis"/>
@@ -9036,7 +9435,7 @@
       <w:r>
         <w:t xml:space="preserve"> </w:t>
       </w:r>
-      <w:hyperlink r:id="rId105">
+      <w:hyperlink r:id="rId106">
         <w:r>
           <w:rPr>
             <w:rStyle w:val="Hyperlink"/>
@@ -9045,8 +9444,8 @@
         </w:r>
       </w:hyperlink>
     </w:p>
-    <w:bookmarkEnd w:id="106"/>
-    <w:bookmarkStart w:id="107" w:name="ref-schubert2023robust"/>
+    <w:bookmarkEnd w:id="107"/>
+    <w:bookmarkStart w:id="108" w:name="ref-schubert2023robust"/>
     <w:p>
       <w:pPr>
         <w:pStyle w:val="Literaturverzeichnis"/>
@@ -9081,8 +9480,8 @@
         <w:t xml:space="preserve">(2), e14165.</w:t>
       </w:r>
     </w:p>
-    <w:bookmarkEnd w:id="107"/>
-    <w:bookmarkStart w:id="109" w:name="ref-smulders2010simplifying"/>
+    <w:bookmarkEnd w:id="108"/>
+    <w:bookmarkStart w:id="110" w:name="ref-smulders2010simplifying"/>
     <w:p>
       <w:pPr>
         <w:pStyle w:val="Literaturverzeichnis"/>
@@ -9143,7 +9542,7 @@
       <w:r>
         <w:t xml:space="preserve"> </w:t>
       </w:r>
-      <w:hyperlink r:id="rId108">
+      <w:hyperlink r:id="rId109">
         <w:r>
           <w:rPr>
             <w:rStyle w:val="Hyperlink"/>
@@ -9152,8 +9551,8 @@
         </w:r>
       </w:hyperlink>
     </w:p>
-    <w:bookmarkEnd w:id="109"/>
-    <w:bookmarkStart w:id="110" w:name="ref-ulrich2001using"/>
+    <w:bookmarkEnd w:id="110"/>
+    <w:bookmarkStart w:id="111" w:name="ref-ulrich2001using"/>
     <w:p>
       <w:pPr>
         <w:pStyle w:val="Literaturverzeichnis"/>
@@ -9200,8 +9599,8 @@
         <w:t xml:space="preserve">(5), 816–827.</w:t>
       </w:r>
     </w:p>
-    <w:bookmarkEnd w:id="110"/>
-    <w:bookmarkStart w:id="111" w:name="ref-william2020erp"/>
+    <w:bookmarkEnd w:id="111"/>
+    <w:bookmarkStart w:id="112" w:name="ref-william2020erp"/>
     <w:p>
       <w:pPr>
         <w:pStyle w:val="Literaturverzeichnis"/>
@@ -9289,15 +9688,15 @@
         <w:t xml:space="preserve">, 2876–2883.</w:t>
       </w:r>
     </w:p>
-    <w:bookmarkEnd w:id="111"/>
     <w:bookmarkEnd w:id="112"/>
+    <w:bookmarkEnd w:id="113"/>
     <w:p>
       <w:r>
         <w:br w:type="page"/>
       </w:r>
     </w:p>
-    <w:bookmarkEnd w:id="113"/>
-    <w:bookmarkStart w:id="114" w:name="appendix"/>
+    <w:bookmarkEnd w:id="114"/>
+    <w:bookmarkStart w:id="115" w:name="appendix"/>
     <w:p>
       <w:pPr>
         <w:pStyle w:val="berschrift1"/>
@@ -9306,8 +9705,8 @@
         <w:t xml:space="preserve">Appendix</w:t>
       </w:r>
     </w:p>
-    <w:bookmarkEnd w:id="114"/>
-    <w:bookmarkStart w:id="115" w:name="talking-about-appendices"/>
+    <w:bookmarkEnd w:id="115"/>
+    <w:bookmarkStart w:id="116" w:name="talking-about-appendices"/>
     <w:p>
       <w:pPr>
         <w:pStyle w:val="berschrift1"/>
@@ -9324,8 +9723,8 @@
         <w:t xml:space="preserve">First-level headers create appendix-sections labelled A-Z. You can print tables here as well and refer to them in your main part. They will receive a prefix to their Table/Figure Number based on the appendix section they are in.</w:t>
       </w:r>
     </w:p>
-    <w:bookmarkEnd w:id="115"/>
-    <w:bookmarkStart w:id="116" w:name="another-section"/>
+    <w:bookmarkEnd w:id="116"/>
+    <w:bookmarkStart w:id="117" w:name="another-section"/>
     <w:p>
       <w:pPr>
         <w:pStyle w:val="berschrift1"/>
@@ -9342,7 +9741,7 @@
         <w:t xml:space="preserve">this creates another appendix section</w:t>
       </w:r>
     </w:p>
-    <w:bookmarkEnd w:id="116"/>
+    <w:bookmarkEnd w:id="117"/>
     <w:sectPr>
       <w:headerReference r:id="rId10" w:type="even"/>
       <w:headerReference r:id="rId9" w:type="default"/>

</xml_diff>

<commit_message>
refs and no subheaders validation
</commit_message>
<xml_diff>
--- a/markdown/output/apa7_document.docx
+++ b/markdown/output/apa7_document.docx
@@ -2031,7 +2031,7 @@
       <w:r>
         <w:drawing>
           <wp:inline>
-            <wp:extent cx="5969000" cy="4722425"/>
+            <wp:extent cx="4476750" cy="3541818"/>
             <wp:effectExtent b="0" l="0" r="0" t="0"/>
             <wp:docPr descr="Figure 1.  Scaling Templates Horizontally" title="" id="37" name="Picture"/>
             <a:graphic>
@@ -2052,7 +2052,7 @@
                   <pic:spPr bwMode="auto">
                     <a:xfrm>
                       <a:off x="0" y="0"/>
-                      <a:ext cx="5969000" cy="4722425"/>
+                      <a:ext cx="4476750" cy="3541818"/>
                     </a:xfrm>
                     <a:prstGeom prst="rect">
                       <a:avLst/>
@@ -4818,7 +4818,7 @@
       <w:r>
         <w:drawing>
           <wp:inline>
-            <wp:extent cx="5969000" cy="3538705"/>
+            <wp:extent cx="4476750" cy="2654029"/>
             <wp:effectExtent b="0" l="0" r="0" t="0"/>
             <wp:docPr descr="Figure 2.  User Interface for Manual Review Process" title="" id="47" name="Picture"/>
             <a:graphic>
@@ -4839,7 +4839,7 @@
                   <pic:spPr bwMode="auto">
                     <a:xfrm>
                       <a:off x="0" y="0"/>
-                      <a:ext cx="5969000" cy="3538705"/>
+                      <a:ext cx="4476750" cy="2654029"/>
                     </a:xfrm>
                     <a:prstGeom prst="rect">
                       <a:avLst/>

</xml_diff>